<commit_message>
stitching files for all organisms done
</commit_message>
<xml_diff>
--- a/stitchFiles_notes.docx
+++ b/stitchFiles_notes.docx
@@ -480,22 +480,814 @@
         </w:rPr>
         <w:t>objektene i den første arrayen.</w:t>
       </w:r>
+    </w:p>
+    <w:p>
+      <w:pPr>
+        <w:rPr>
+          <w:lang w:val="nb-NO"/>
+        </w:rPr>
+      </w:pPr>
+    </w:p>
+    <w:p>
+      <w:pPr>
+        <w:rPr>
+          <w:lang w:val="nb-NO"/>
+        </w:rPr>
+      </w:pPr>
+    </w:p>
+    <w:p>
+      <w:pPr>
+        <w:rPr>
+          <w:lang w:val="nb-NO"/>
+        </w:rPr>
+      </w:pPr>
+    </w:p>
+    <w:p>
+      <w:pPr>
+        <w:rPr>
+          <w:lang w:val="nb-NO"/>
+        </w:rPr>
+      </w:pPr>
+      <w:r>
+        <w:rPr>
+          <w:lang w:val="nb-NO"/>
+        </w:rPr>
+        <w:t>Filer i dumpen</w:t>
+      </w:r>
+    </w:p>
+    <w:p>
+      <w:pPr>
+        <w:pStyle w:val="ListParagraph"/>
+        <w:numPr>
+          <w:ilvl w:val="0"/>
+          <w:numId w:val="2"/>
+        </w:numPr>
+        <w:rPr>
+          <w:lang w:val="nb-NO"/>
+        </w:rPr>
+      </w:pPr>
+      <w:r>
+        <w:rPr>
+          <w:lang w:val="nb-NO"/>
+        </w:rPr>
+        <w:t>fra corema</w:t>
+      </w:r>
+    </w:p>
+    <w:tbl>
+      <w:tblPr>
+        <w:tblStyle w:val="TableGrid"/>
+        <w:tblW w:w="10060" w:type="dxa"/>
+        <w:tblLook w:val="04A0" w:firstRow="1" w:lastRow="0" w:firstColumn="1" w:lastColumn="0" w:noHBand="0" w:noVBand="1"/>
+      </w:tblPr>
+      <w:tblGrid>
+        <w:gridCol w:w="2287"/>
+        <w:gridCol w:w="969"/>
+        <w:gridCol w:w="2947"/>
+        <w:gridCol w:w="3857"/>
+      </w:tblGrid>
+      <w:tr>
+        <w:tc>
+          <w:tcPr>
+            <w:tcW w:w="2287" w:type="dxa"/>
+          </w:tcPr>
+          <w:p>
+            <w:pPr>
+              <w:rPr>
+                <w:b/>
+                <w:lang w:val="nb-NO"/>
+              </w:rPr>
+            </w:pPr>
+            <w:r>
+              <w:rPr>
+                <w:b/>
+                <w:lang w:val="nb-NO"/>
+              </w:rPr>
+              <w:t>Filnavn i dump</w:t>
+            </w:r>
+          </w:p>
+        </w:tc>
+        <w:tc>
+          <w:tcPr>
+            <w:tcW w:w="969" w:type="dxa"/>
+          </w:tcPr>
+          <w:p>
+            <w:pPr>
+              <w:rPr>
+                <w:b/>
+                <w:lang w:val="nb-NO"/>
+              </w:rPr>
+            </w:pPr>
+            <w:r>
+              <w:rPr>
+                <w:b/>
+                <w:lang w:val="nb-NO"/>
+              </w:rPr>
+              <w:t>Brukes i koden 2.7.20</w:t>
+            </w:r>
+          </w:p>
+        </w:tc>
+        <w:tc>
+          <w:tcPr>
+            <w:tcW w:w="2947" w:type="dxa"/>
+          </w:tcPr>
+          <w:p>
+            <w:pPr>
+              <w:rPr>
+                <w:b/>
+                <w:lang w:val="nb-NO"/>
+              </w:rPr>
+            </w:pPr>
+            <w:r>
+              <w:rPr>
+                <w:b/>
+                <w:lang w:val="nb-NO"/>
+              </w:rPr>
+              <w:t>Skal hete</w:t>
+            </w:r>
+          </w:p>
+        </w:tc>
+        <w:tc>
+          <w:tcPr>
+            <w:tcW w:w="3857" w:type="dxa"/>
+          </w:tcPr>
+          <w:p>
+            <w:pPr>
+              <w:rPr>
+                <w:b/>
+                <w:lang w:val="nb-NO"/>
+              </w:rPr>
+            </w:pPr>
+            <w:r>
+              <w:rPr>
+                <w:b/>
+                <w:lang w:val="nb-NO"/>
+              </w:rPr>
+              <w:t>Inneholder</w:t>
+            </w:r>
+          </w:p>
+        </w:tc>
+      </w:tr>
+      <w:tr>
+        <w:tc>
+          <w:tcPr>
+            <w:tcW w:w="2287" w:type="dxa"/>
+          </w:tcPr>
+          <w:p>
+            <w:pPr>
+              <w:rPr>
+                <w:lang w:val="nb-NO"/>
+              </w:rPr>
+            </w:pPr>
+            <w:r>
+              <w:rPr>
+                <w:lang w:val="nb-NO"/>
+              </w:rPr>
+              <w:t>occurrence.txt</w:t>
+            </w:r>
+          </w:p>
+        </w:tc>
+        <w:tc>
+          <w:tcPr>
+            <w:tcW w:w="969" w:type="dxa"/>
+          </w:tcPr>
+          <w:p>
+            <w:pPr>
+              <w:rPr>
+                <w:lang w:val="nb-NO"/>
+              </w:rPr>
+            </w:pPr>
+            <w:r>
+              <w:rPr>
+                <w:lang w:val="nb-NO"/>
+              </w:rPr>
+              <w:t>x</w:t>
+            </w:r>
+          </w:p>
+        </w:tc>
+        <w:tc>
+          <w:tcPr>
+            <w:tcW w:w="2947" w:type="dxa"/>
+          </w:tcPr>
+          <w:p>
+            <w:pPr>
+              <w:rPr>
+                <w:lang w:val="nb-NO"/>
+              </w:rPr>
+            </w:pPr>
+            <w:r>
+              <w:rPr>
+                <w:lang w:val="nb-NO"/>
+              </w:rPr>
+              <w:t>birds_occurrence.txt</w:t>
+            </w:r>
+          </w:p>
+        </w:tc>
+        <w:tc>
+          <w:tcPr>
+            <w:tcW w:w="3857" w:type="dxa"/>
+          </w:tcPr>
+          <w:p>
+            <w:pPr>
+              <w:rPr>
+                <w:lang w:val="nb-NO"/>
+              </w:rPr>
+            </w:pPr>
+            <w:r>
+              <w:rPr>
+                <w:lang w:val="nb-NO"/>
+              </w:rPr>
+              <w:t>Hoveddata for alle items</w:t>
+            </w:r>
+          </w:p>
+        </w:tc>
+      </w:tr>
+      <w:tr>
+        <w:tc>
+          <w:tcPr>
+            <w:tcW w:w="2287" w:type="dxa"/>
+          </w:tcPr>
+          <w:p>
+            <w:pPr>
+              <w:rPr>
+                <w:lang w:val="nb-NO"/>
+              </w:rPr>
+            </w:pPr>
+            <w:r>
+              <w:rPr>
+                <w:lang w:val="nb-NO"/>
+              </w:rPr>
+              <w:t>amplification.txt</w:t>
+            </w:r>
+          </w:p>
+        </w:tc>
+        <w:tc>
+          <w:tcPr>
+            <w:tcW w:w="969" w:type="dxa"/>
+          </w:tcPr>
+          <w:p>
+            <w:pPr>
+              <w:rPr>
+                <w:lang w:val="nb-NO"/>
+              </w:rPr>
+            </w:pPr>
+            <w:r>
+              <w:rPr>
+                <w:lang w:val="nb-NO"/>
+              </w:rPr>
+              <w:t>x</w:t>
+            </w:r>
+          </w:p>
+        </w:tc>
+        <w:tc>
+          <w:tcPr>
+            <w:tcW w:w="2947" w:type="dxa"/>
+          </w:tcPr>
+          <w:p>
+            <w:pPr>
+              <w:rPr>
+                <w:lang w:val="nb-NO"/>
+              </w:rPr>
+            </w:pPr>
+            <w:r>
+              <w:rPr>
+                <w:lang w:val="nb-NO"/>
+              </w:rPr>
+              <w:t>birds_amplification.txt</w:t>
+            </w:r>
+          </w:p>
+        </w:tc>
+        <w:tc>
+          <w:tcPr>
+            <w:tcW w:w="3857" w:type="dxa"/>
+          </w:tcPr>
+          <w:p>
+            <w:pPr>
+              <w:rPr>
+                <w:lang w:val="nb-NO"/>
+              </w:rPr>
+            </w:pPr>
+            <w:r>
+              <w:rPr>
+                <w:lang w:val="nb-NO"/>
+              </w:rPr>
+              <w:t>referanse til genetiske sekvenser</w:t>
+            </w:r>
+          </w:p>
+        </w:tc>
+      </w:tr>
+      <w:tr>
+        <w:tc>
+          <w:tcPr>
+            <w:tcW w:w="2287" w:type="dxa"/>
+          </w:tcPr>
+          <w:p>
+            <w:pPr>
+              <w:rPr>
+                <w:lang w:val="nb-NO"/>
+              </w:rPr>
+            </w:pPr>
+            <w:r>
+              <w:rPr>
+                <w:lang w:val="nb-NO"/>
+              </w:rPr>
+              <w:t>materialsample.txt</w:t>
+            </w:r>
+          </w:p>
+        </w:tc>
+        <w:tc>
+          <w:tcPr>
+            <w:tcW w:w="969" w:type="dxa"/>
+          </w:tcPr>
+          <w:p>
+            <w:pPr>
+              <w:rPr>
+                <w:lang w:val="nb-NO"/>
+              </w:rPr>
+            </w:pPr>
+            <w:r>
+              <w:rPr>
+                <w:lang w:val="nb-NO"/>
+              </w:rPr>
+              <w:t>x</w:t>
+            </w:r>
+          </w:p>
+        </w:tc>
+        <w:tc>
+          <w:tcPr>
+            <w:tcW w:w="2947" w:type="dxa"/>
+          </w:tcPr>
+          <w:p>
+            <w:pPr>
+              <w:rPr>
+                <w:lang w:val="nb-NO"/>
+              </w:rPr>
+            </w:pPr>
+            <w:r>
+              <w:rPr>
+                <w:lang w:val="nb-NO"/>
+              </w:rPr>
+              <w:t>birds_materialsample.txt</w:t>
+            </w:r>
+          </w:p>
+        </w:tc>
+        <w:tc>
+          <w:tcPr>
+            <w:tcW w:w="3857" w:type="dxa"/>
+          </w:tcPr>
+          <w:p>
+            <w:pPr>
+              <w:rPr>
+                <w:lang w:val="nb-NO"/>
+              </w:rPr>
+            </w:pPr>
+            <w:r>
+              <w:rPr>
+                <w:lang w:val="nb-NO"/>
+              </w:rPr>
+              <w:t>Item-type, konsentrasjon (på DNA-ekstrakt) og enhet for konsentrasjon</w:t>
+            </w:r>
+          </w:p>
+        </w:tc>
+      </w:tr>
+      <w:tr>
+        <w:tc>
+          <w:tcPr>
+            <w:tcW w:w="2287" w:type="dxa"/>
+          </w:tcPr>
+          <w:p>
+            <w:pPr>
+              <w:rPr>
+                <w:lang w:val="nb-NO"/>
+              </w:rPr>
+            </w:pPr>
+            <w:r>
+              <w:rPr>
+                <w:lang w:val="nb-NO"/>
+              </w:rPr>
+              <w:t>multimedia.txt</w:t>
+            </w:r>
+          </w:p>
+        </w:tc>
+        <w:tc>
+          <w:tcPr>
+            <w:tcW w:w="969" w:type="dxa"/>
+          </w:tcPr>
+          <w:p>
+            <w:pPr>
+              <w:rPr>
+                <w:lang w:val="nb-NO"/>
+              </w:rPr>
+            </w:pPr>
+            <w:r>
+              <w:rPr>
+                <w:lang w:val="nb-NO"/>
+              </w:rPr>
+              <w:t>?</w:t>
+            </w:r>
+          </w:p>
+        </w:tc>
+        <w:tc>
+          <w:tcPr>
+            <w:tcW w:w="2947" w:type="dxa"/>
+          </w:tcPr>
+          <w:p>
+            <w:pPr>
+              <w:rPr>
+                <w:lang w:val="nb-NO"/>
+              </w:rPr>
+            </w:pPr>
+            <w:r>
+              <w:rPr>
+                <w:lang w:val="nb-NO"/>
+              </w:rPr>
+              <w:t>birds_multimedia.txt</w:t>
+            </w:r>
+          </w:p>
+        </w:tc>
+        <w:tc>
+          <w:tcPr>
+            <w:tcW w:w="3857" w:type="dxa"/>
+          </w:tcPr>
+          <w:p>
+            <w:pPr>
+              <w:rPr>
+                <w:lang w:val="nb-NO"/>
+              </w:rPr>
+            </w:pPr>
+            <w:r>
+              <w:rPr>
+                <w:lang w:val="nb-NO"/>
+              </w:rPr>
+              <w:t>bildeinformasjon</w:t>
+            </w:r>
+          </w:p>
+        </w:tc>
+      </w:tr>
+      <w:tr>
+        <w:tc>
+          <w:tcPr>
+            <w:tcW w:w="2287" w:type="dxa"/>
+          </w:tcPr>
+          <w:p>
+            <w:pPr>
+              <w:rPr>
+                <w:lang w:val="nb-NO"/>
+              </w:rPr>
+            </w:pPr>
+            <w:r>
+              <w:rPr>
+                <w:lang w:val="nb-NO"/>
+              </w:rPr>
+              <w:lastRenderedPageBreak/>
+              <w:t>permit.txt</w:t>
+            </w:r>
+          </w:p>
+        </w:tc>
+        <w:tc>
+          <w:tcPr>
+            <w:tcW w:w="969" w:type="dxa"/>
+          </w:tcPr>
+          <w:p>
+            <w:pPr>
+              <w:rPr>
+                <w:lang w:val="nb-NO"/>
+              </w:rPr>
+            </w:pPr>
+          </w:p>
+        </w:tc>
+        <w:tc>
+          <w:tcPr>
+            <w:tcW w:w="2947" w:type="dxa"/>
+          </w:tcPr>
+          <w:p>
+            <w:pPr>
+              <w:rPr>
+                <w:lang w:val="nb-NO"/>
+              </w:rPr>
+            </w:pPr>
+          </w:p>
+        </w:tc>
+        <w:tc>
+          <w:tcPr>
+            <w:tcW w:w="3857" w:type="dxa"/>
+          </w:tcPr>
+          <w:p>
+            <w:pPr>
+              <w:rPr>
+                <w:lang w:val="nb-NO"/>
+              </w:rPr>
+            </w:pPr>
+            <w:r>
+              <w:rPr>
+                <w:lang w:val="nb-NO"/>
+              </w:rPr>
+              <w:t>tilhørende tillatelser; type, status og forklaring</w:t>
+            </w:r>
+          </w:p>
+        </w:tc>
+      </w:tr>
+      <w:tr>
+        <w:tc>
+          <w:tcPr>
+            <w:tcW w:w="2287" w:type="dxa"/>
+          </w:tcPr>
+          <w:p>
+            <w:pPr>
+              <w:rPr>
+                <w:lang w:val="nb-NO"/>
+              </w:rPr>
+            </w:pPr>
+            <w:r>
+              <w:rPr>
+                <w:lang w:val="nb-NO"/>
+              </w:rPr>
+              <w:t>preparation.txt</w:t>
+            </w:r>
+          </w:p>
+        </w:tc>
+        <w:tc>
+          <w:tcPr>
+            <w:tcW w:w="969" w:type="dxa"/>
+          </w:tcPr>
+          <w:p>
+            <w:pPr>
+              <w:rPr>
+                <w:lang w:val="nb-NO"/>
+              </w:rPr>
+            </w:pPr>
+            <w:r>
+              <w:rPr>
+                <w:lang w:val="nb-NO"/>
+              </w:rPr>
+              <w:t>X</w:t>
+            </w:r>
+          </w:p>
+        </w:tc>
+        <w:tc>
+          <w:tcPr>
+            <w:tcW w:w="2947" w:type="dxa"/>
+          </w:tcPr>
+          <w:p>
+            <w:pPr>
+              <w:rPr>
+                <w:lang w:val="nb-NO"/>
+              </w:rPr>
+            </w:pPr>
+            <w:r>
+              <w:rPr>
+                <w:lang w:val="nb-NO"/>
+              </w:rPr>
+              <w:t>birds_preparation.txt</w:t>
+            </w:r>
+          </w:p>
+        </w:tc>
+        <w:tc>
+          <w:tcPr>
+            <w:tcW w:w="3857" w:type="dxa"/>
+          </w:tcPr>
+          <w:p>
+            <w:pPr>
+              <w:rPr>
+                <w:lang w:val="nb-NO"/>
+              </w:rPr>
+            </w:pPr>
+            <w:r>
+              <w:rPr>
+                <w:lang w:val="nb-NO"/>
+              </w:rPr>
+              <w:t xml:space="preserve">informasjon om ekstrahert </w:t>
+            </w:r>
+            <w:r>
+              <w:rPr>
+                <w:lang w:val="nb-NO"/>
+              </w:rPr>
+              <w:t>DNA</w:t>
+            </w:r>
+            <w:r>
+              <w:rPr>
+                <w:lang w:val="nb-NO"/>
+              </w:rPr>
+              <w:t>; type</w:t>
+            </w:r>
+            <w:r>
+              <w:rPr>
+                <w:lang w:val="nb-NO"/>
+              </w:rPr>
+              <w:t xml:space="preserve"> (f.eks. “gDNA”</w:t>
+            </w:r>
+            <w:r>
+              <w:rPr>
+                <w:lang w:val="nb-NO"/>
+              </w:rPr>
+              <w:t>), ekstraksjonsmetode, utøver og dato</w:t>
+            </w:r>
+          </w:p>
+        </w:tc>
+      </w:tr>
+      <w:tr>
+        <w:tc>
+          <w:tcPr>
+            <w:tcW w:w="2287" w:type="dxa"/>
+          </w:tcPr>
+          <w:p>
+            <w:r>
+              <w:t>preservation.txt</w:t>
+            </w:r>
+          </w:p>
+        </w:tc>
+        <w:tc>
+          <w:tcPr>
+            <w:tcW w:w="969" w:type="dxa"/>
+          </w:tcPr>
+          <w:p>
+            <w:r>
+              <w:t>X</w:t>
+            </w:r>
+          </w:p>
+        </w:tc>
+        <w:tc>
+          <w:tcPr>
+            <w:tcW w:w="2947" w:type="dxa"/>
+          </w:tcPr>
+          <w:p>
+            <w:r>
+              <w:t>birds_preservation.txt</w:t>
+            </w:r>
+          </w:p>
+        </w:tc>
+        <w:tc>
+          <w:tcPr>
+            <w:tcW w:w="3857" w:type="dxa"/>
+          </w:tcPr>
+          <w:p>
+            <w:pPr>
+              <w:rPr>
+                <w:lang w:val="nb-NO"/>
+              </w:rPr>
+            </w:pPr>
+            <w:r>
+              <w:rPr>
+                <w:lang w:val="nb-NO"/>
+              </w:rPr>
+              <w:t>hvordan item’et er oppbevart (f.eks. etanol, tørt, queens buffer)</w:t>
+            </w:r>
+          </w:p>
+        </w:tc>
+      </w:tr>
+      <w:tr>
+        <w:tc>
+          <w:tcPr>
+            <w:tcW w:w="2287" w:type="dxa"/>
+          </w:tcPr>
+          <w:p>
+            <w:r>
+              <w:t>resourcerelationship.txt</w:t>
+            </w:r>
+          </w:p>
+        </w:tc>
+        <w:tc>
+          <w:tcPr>
+            <w:tcW w:w="969" w:type="dxa"/>
+          </w:tcPr>
+          <w:p/>
+        </w:tc>
+        <w:tc>
+          <w:tcPr>
+            <w:tcW w:w="2947" w:type="dxa"/>
+          </w:tcPr>
+          <w:p>
+            <w:r>
+              <w:t>birds_resourcerelationship.txt</w:t>
+            </w:r>
+          </w:p>
+        </w:tc>
+        <w:tc>
+          <w:tcPr>
+            <w:tcW w:w="3857" w:type="dxa"/>
+          </w:tcPr>
+          <w:p>
+            <w:pPr>
+              <w:rPr>
+                <w:lang w:val="nb-NO"/>
+              </w:rPr>
+            </w:pPr>
+            <w:r>
+              <w:rPr>
+                <w:lang w:val="nb-NO"/>
+              </w:rPr>
+              <w:t xml:space="preserve">relasjon mellom item’er og voucher i </w:t>
+            </w:r>
+            <w:r>
+              <w:rPr>
+                <w:lang w:val="nb-NO"/>
+              </w:rPr>
+              <w:t>trad. samling, bold process id o.a.</w:t>
+            </w:r>
+          </w:p>
+        </w:tc>
+      </w:tr>
+    </w:tbl>
+    <w:p>
+      <w:pPr>
+        <w:rPr>
+          <w:lang w:val="nb-NO"/>
+        </w:rPr>
+      </w:pPr>
+    </w:p>
+    <w:p>
+      <w:pPr>
+        <w:rPr>
+          <w:lang w:val="nb-NO"/>
+        </w:rPr>
+      </w:pPr>
+    </w:p>
+    <w:p>
+      <w:pPr>
+        <w:rPr>
+          <w:lang w:val="nb-NO"/>
+        </w:rPr>
+      </w:pPr>
+    </w:p>
+    <w:p>
+      <w:pPr>
+        <w:rPr>
+          <w:lang w:val="nb-NO"/>
+        </w:rPr>
+      </w:pPr>
+      <w:r>
+        <w:rPr>
+          <w:lang w:val="nb-NO"/>
+        </w:rPr>
+        <w:t>Eirik:</w:t>
+      </w:r>
+    </w:p>
+    <w:p>
+      <w:pPr>
+        <w:rPr>
+          <w:lang w:val="nb-NO"/>
+        </w:rPr>
+      </w:pPr>
+      <w:r>
+        <w:rPr>
+          <w:lang w:val="nb-NO"/>
+        </w:rPr>
+        <w:t>navn på ny stitched file</w:t>
+      </w:r>
+    </w:p>
+    <w:p>
+      <w:pPr>
+        <w:rPr>
+          <w:lang w:val="nb-NO"/>
+        </w:rPr>
+      </w:pPr>
+      <w:r>
+        <w:rPr>
+          <w:lang w:val="nb-NO"/>
+        </w:rPr>
+        <w:t xml:space="preserve">fileread.js: </w:t>
+      </w:r>
+    </w:p>
+    <w:p>
+      <w:pPr>
+        <w:rPr>
+          <w:lang w:val="nb-NO"/>
+        </w:rPr>
+      </w:pPr>
+    </w:p>
+    <w:p>
+      <w:pPr>
+        <w:rPr>
+          <w:lang w:val="nb-NO"/>
+        </w:rPr>
+      </w:pPr>
+    </w:p>
+    <w:p>
+      <w:pPr>
+        <w:rPr>
+          <w:lang w:val="nb-NO"/>
+        </w:rPr>
+      </w:pPr>
+      <w:r>
+        <w:rPr>
+          <w:lang w:val="nb-NO"/>
+        </w:rPr>
+        <w:t>når i prod:</w:t>
+      </w:r>
+    </w:p>
+    <w:p>
+      <w:pPr>
+        <w:rPr>
+          <w:lang w:val="nb-NO"/>
+        </w:rPr>
+      </w:pPr>
+      <w:r>
+        <w:rPr>
+          <w:lang w:val="nb-NO"/>
+        </w:rPr>
+        <w:t>ta bort «_short» på occ-filer</w:t>
+      </w:r>
       <w:bookmarkStart w:id="0" w:name="_GoBack"/>
       <w:bookmarkEnd w:id="0"/>
-    </w:p>
-    <w:p>
-      <w:pPr>
-        <w:rPr>
-          <w:lang w:val="nb-NO"/>
-        </w:rPr>
-      </w:pPr>
-    </w:p>
-    <w:p>
-      <w:pPr>
-        <w:rPr>
-          <w:lang w:val="nb-NO"/>
-        </w:rPr>
-      </w:pPr>
     </w:p>
     <w:sectPr>
       <w:pgSz w:w="12240" w:h="15840"/>
@@ -598,8 +1390,123 @@
       </w:pPr>
     </w:lvl>
   </w:abstractNum>
+  <w:abstractNum w:abstractNumId="1" w15:restartNumberingAfterBreak="0">
+    <w:nsid w:val="56926CEB"/>
+    <w:multiLevelType w:val="hybridMultilevel"/>
+    <w:tmpl w:val="1DA211FE"/>
+    <w:lvl w:ilvl="0" w:tplc="28A23E22">
+      <w:numFmt w:val="bullet"/>
+      <w:lvlText w:val="-"/>
+      <w:lvlJc w:val="left"/>
+      <w:pPr>
+        <w:ind w:left="720" w:hanging="360"/>
+      </w:pPr>
+      <w:rPr>
+        <w:rFonts w:ascii="Times New Roman" w:eastAsiaTheme="minorHAnsi" w:hAnsi="Times New Roman" w:cs="Times New Roman" w:hint="default"/>
+      </w:rPr>
+    </w:lvl>
+    <w:lvl w:ilvl="1" w:tplc="04090003">
+      <w:start w:val="1"/>
+      <w:numFmt w:val="bullet"/>
+      <w:lvlText w:val="o"/>
+      <w:lvlJc w:val="left"/>
+      <w:pPr>
+        <w:ind w:left="1440" w:hanging="360"/>
+      </w:pPr>
+      <w:rPr>
+        <w:rFonts w:ascii="Courier New" w:hAnsi="Courier New" w:cs="Courier New" w:hint="default"/>
+      </w:rPr>
+    </w:lvl>
+    <w:lvl w:ilvl="2" w:tplc="04090005" w:tentative="1">
+      <w:start w:val="1"/>
+      <w:numFmt w:val="bullet"/>
+      <w:lvlText w:val=""/>
+      <w:lvlJc w:val="left"/>
+      <w:pPr>
+        <w:ind w:left="2160" w:hanging="360"/>
+      </w:pPr>
+      <w:rPr>
+        <w:rFonts w:ascii="Wingdings" w:hAnsi="Wingdings" w:hint="default"/>
+      </w:rPr>
+    </w:lvl>
+    <w:lvl w:ilvl="3" w:tplc="04090001" w:tentative="1">
+      <w:start w:val="1"/>
+      <w:numFmt w:val="bullet"/>
+      <w:lvlText w:val=""/>
+      <w:lvlJc w:val="left"/>
+      <w:pPr>
+        <w:ind w:left="2880" w:hanging="360"/>
+      </w:pPr>
+      <w:rPr>
+        <w:rFonts w:ascii="Symbol" w:hAnsi="Symbol" w:hint="default"/>
+      </w:rPr>
+    </w:lvl>
+    <w:lvl w:ilvl="4" w:tplc="04090003" w:tentative="1">
+      <w:start w:val="1"/>
+      <w:numFmt w:val="bullet"/>
+      <w:lvlText w:val="o"/>
+      <w:lvlJc w:val="left"/>
+      <w:pPr>
+        <w:ind w:left="3600" w:hanging="360"/>
+      </w:pPr>
+      <w:rPr>
+        <w:rFonts w:ascii="Courier New" w:hAnsi="Courier New" w:cs="Courier New" w:hint="default"/>
+      </w:rPr>
+    </w:lvl>
+    <w:lvl w:ilvl="5" w:tplc="04090005" w:tentative="1">
+      <w:start w:val="1"/>
+      <w:numFmt w:val="bullet"/>
+      <w:lvlText w:val=""/>
+      <w:lvlJc w:val="left"/>
+      <w:pPr>
+        <w:ind w:left="4320" w:hanging="360"/>
+      </w:pPr>
+      <w:rPr>
+        <w:rFonts w:ascii="Wingdings" w:hAnsi="Wingdings" w:hint="default"/>
+      </w:rPr>
+    </w:lvl>
+    <w:lvl w:ilvl="6" w:tplc="04090001" w:tentative="1">
+      <w:start w:val="1"/>
+      <w:numFmt w:val="bullet"/>
+      <w:lvlText w:val=""/>
+      <w:lvlJc w:val="left"/>
+      <w:pPr>
+        <w:ind w:left="5040" w:hanging="360"/>
+      </w:pPr>
+      <w:rPr>
+        <w:rFonts w:ascii="Symbol" w:hAnsi="Symbol" w:hint="default"/>
+      </w:rPr>
+    </w:lvl>
+    <w:lvl w:ilvl="7" w:tplc="04090003" w:tentative="1">
+      <w:start w:val="1"/>
+      <w:numFmt w:val="bullet"/>
+      <w:lvlText w:val="o"/>
+      <w:lvlJc w:val="left"/>
+      <w:pPr>
+        <w:ind w:left="5760" w:hanging="360"/>
+      </w:pPr>
+      <w:rPr>
+        <w:rFonts w:ascii="Courier New" w:hAnsi="Courier New" w:cs="Courier New" w:hint="default"/>
+      </w:rPr>
+    </w:lvl>
+    <w:lvl w:ilvl="8" w:tplc="04090005" w:tentative="1">
+      <w:start w:val="1"/>
+      <w:numFmt w:val="bullet"/>
+      <w:lvlText w:val=""/>
+      <w:lvlJc w:val="left"/>
+      <w:pPr>
+        <w:ind w:left="6480" w:hanging="360"/>
+      </w:pPr>
+      <w:rPr>
+        <w:rFonts w:ascii="Wingdings" w:hAnsi="Wingdings" w:hint="default"/>
+      </w:rPr>
+    </w:lvl>
+  </w:abstractNum>
   <w:num w:numId="1">
     <w:abstractNumId w:val="0"/>
+  </w:num>
+  <w:num w:numId="2">
+    <w:abstractNumId w:val="1"/>
   </w:num>
 </w:numbering>
 </file>
@@ -1043,6 +1950,25 @@
       <w:ind w:left="720"/>
     </w:pPr>
   </w:style>
+  <w:style w:type="table" w:styleId="TableGrid">
+    <w:name w:val="Table Grid"/>
+    <w:basedOn w:val="TableNormal"/>
+    <w:uiPriority w:val="39"/>
+    <w:rsid w:val="00C068FE"/>
+    <w:pPr>
+      <w:spacing w:after="0" w:line="240" w:lineRule="auto"/>
+    </w:pPr>
+    <w:tblPr>
+      <w:tblBorders>
+        <w:top w:val="single" w:sz="4" w:space="0" w:color="auto"/>
+        <w:left w:val="single" w:sz="4" w:space="0" w:color="auto"/>
+        <w:bottom w:val="single" w:sz="4" w:space="0" w:color="auto"/>
+        <w:right w:val="single" w:sz="4" w:space="0" w:color="auto"/>
+        <w:insideH w:val="single" w:sz="4" w:space="0" w:color="auto"/>
+        <w:insideV w:val="single" w:sz="4" w:space="0" w:color="auto"/>
+      </w:tblBorders>
+    </w:tblPr>
+  </w:style>
 </w:styles>
 </file>
 

</xml_diff>

<commit_message>
last changes before merging
</commit_message>
<xml_diff>
--- a/stitchFiles_notes.docx
+++ b/stitchFiles_notes.docx
@@ -5,34 +5,134 @@
     <w:p>
       <w:pPr>
         <w:rPr>
-          <w:lang w:val="nb-NO"/>
-        </w:rPr>
-      </w:pPr>
-      <w:r>
-        <w:rPr>
-          <w:lang w:val="nb-NO"/>
-        </w:rPr>
-        <w:t>Gunnhild syr sammen filer</w:t>
-      </w:r>
-    </w:p>
-    <w:p>
-      <w:pPr>
-        <w:rPr>
-          <w:lang w:val="nb-NO"/>
-        </w:rPr>
-      </w:pPr>
-    </w:p>
-    <w:p>
-      <w:pPr>
-        <w:rPr>
-          <w:lang w:val="nb-NO"/>
-        </w:rPr>
-      </w:pPr>
-      <w:r>
-        <w:rPr>
-          <w:lang w:val="nb-NO"/>
-        </w:rPr>
-        <w:t>Ny branch i git hub: «specimen-type-merge»</w:t>
+          <w:b/>
+          <w:sz w:val="28"/>
+          <w:lang w:val="nb-NO"/>
+        </w:rPr>
+      </w:pPr>
+      <w:r>
+        <w:rPr>
+          <w:b/>
+          <w:sz w:val="28"/>
+          <w:lang w:val="nb-NO"/>
+        </w:rPr>
+        <w:t xml:space="preserve">Gunnhild syr sammen </w:t>
+      </w:r>
+      <w:r>
+        <w:rPr>
+          <w:b/>
+          <w:sz w:val="28"/>
+          <w:lang w:val="nb-NO"/>
+        </w:rPr>
+        <w:t xml:space="preserve">musit- og </w:t>
+      </w:r>
+      <w:proofErr w:type="spellStart"/>
+      <w:r>
+        <w:rPr>
+          <w:b/>
+          <w:sz w:val="28"/>
+          <w:lang w:val="nb-NO"/>
+        </w:rPr>
+        <w:t>corema</w:t>
+      </w:r>
+      <w:proofErr w:type="spellEnd"/>
+      <w:r>
+        <w:rPr>
+          <w:b/>
+          <w:sz w:val="28"/>
+          <w:lang w:val="nb-NO"/>
+        </w:rPr>
+        <w:t>-dump-filer</w:t>
+      </w:r>
+    </w:p>
+    <w:p>
+      <w:pPr>
+        <w:rPr>
+          <w:lang w:val="nb-NO"/>
+        </w:rPr>
+      </w:pPr>
+    </w:p>
+    <w:p>
+      <w:pPr>
+        <w:rPr>
+          <w:lang w:val="nb-NO"/>
+        </w:rPr>
+      </w:pPr>
+      <w:r>
+        <w:rPr>
+          <w:lang w:val="nb-NO"/>
+        </w:rPr>
+        <w:t xml:space="preserve">Ny </w:t>
+      </w:r>
+      <w:proofErr w:type="spellStart"/>
+      <w:r>
+        <w:rPr>
+          <w:lang w:val="nb-NO"/>
+        </w:rPr>
+        <w:t>branch</w:t>
+      </w:r>
+      <w:proofErr w:type="spellEnd"/>
+      <w:r>
+        <w:rPr>
+          <w:lang w:val="nb-NO"/>
+        </w:rPr>
+        <w:t xml:space="preserve"> i </w:t>
+      </w:r>
+      <w:proofErr w:type="spellStart"/>
+      <w:r>
+        <w:rPr>
+          <w:lang w:val="nb-NO"/>
+        </w:rPr>
+        <w:t>git</w:t>
+      </w:r>
+      <w:proofErr w:type="spellEnd"/>
+      <w:r>
+        <w:rPr>
+          <w:lang w:val="nb-NO"/>
+        </w:rPr>
+        <w:t xml:space="preserve"> </w:t>
+      </w:r>
+      <w:proofErr w:type="spellStart"/>
+      <w:r>
+        <w:rPr>
+          <w:lang w:val="nb-NO"/>
+        </w:rPr>
+        <w:t>hub</w:t>
+      </w:r>
+      <w:proofErr w:type="spellEnd"/>
+      <w:r>
+        <w:rPr>
+          <w:lang w:val="nb-NO"/>
+        </w:rPr>
+        <w:t>: «</w:t>
+      </w:r>
+      <w:proofErr w:type="spellStart"/>
+      <w:r>
+        <w:rPr>
+          <w:lang w:val="nb-NO"/>
+        </w:rPr>
+        <w:t>specimen</w:t>
+      </w:r>
+      <w:proofErr w:type="spellEnd"/>
+      <w:r>
+        <w:rPr>
+          <w:lang w:val="nb-NO"/>
+        </w:rPr>
+        <w:t>-type-</w:t>
+      </w:r>
+      <w:proofErr w:type="spellStart"/>
+      <w:r>
+        <w:rPr>
+          <w:lang w:val="nb-NO"/>
+        </w:rPr>
+        <w:t>merge</w:t>
+      </w:r>
+      <w:proofErr w:type="spellEnd"/>
+      <w:r>
+        <w:rPr>
+          <w:lang w:val="nb-NO"/>
+        </w:rPr>
+        <w:t>»</w:t>
       </w:r>
     </w:p>
     <w:p>
@@ -50,7 +150,49 @@
         <w:rPr>
           <w:lang w:val="nb-NO"/>
         </w:rPr>
-        <w:t>gi corema-dump-filer nye navn</w:t>
+        <w:t xml:space="preserve">gi </w:t>
+      </w:r>
+      <w:proofErr w:type="spellStart"/>
+      <w:r>
+        <w:rPr>
+          <w:lang w:val="nb-NO"/>
+        </w:rPr>
+        <w:t>corema</w:t>
+      </w:r>
+      <w:proofErr w:type="spellEnd"/>
+      <w:r>
+        <w:rPr>
+          <w:lang w:val="nb-NO"/>
+        </w:rPr>
+        <w:t>-dump-filer nye navn</w:t>
+      </w:r>
+      <w:r>
+        <w:rPr>
+          <w:lang w:val="nb-NO"/>
+        </w:rPr>
+        <w:t xml:space="preserve"> (se tabell nedenfor – jeg har gjort dette manuelt. </w:t>
+      </w:r>
+      <w:r>
+        <w:rPr>
+          <w:color w:val="FF0000"/>
+          <w:lang w:val="nb-NO"/>
+        </w:rPr>
+        <w:t xml:space="preserve">Eirik: automatiser i </w:t>
+      </w:r>
+      <w:proofErr w:type="spellStart"/>
+      <w:r>
+        <w:rPr>
+          <w:color w:val="FF0000"/>
+          <w:lang w:val="nb-NO"/>
+        </w:rPr>
+        <w:t>DownloadDump</w:t>
+      </w:r>
+      <w:proofErr w:type="spellEnd"/>
+      <w:r>
+        <w:rPr>
+          <w:lang w:val="nb-NO"/>
+        </w:rPr>
+        <w:t>)</w:t>
       </w:r>
     </w:p>
     <w:p>
@@ -64,11 +206,305 @@
           <w:lang w:val="nb-NO"/>
         </w:rPr>
       </w:pPr>
-      <w:r>
-        <w:rPr>
-          <w:lang w:val="nb-NO"/>
-        </w:rPr>
-        <w:t>src\utils\stitchFiles.js – jeg kjører denne i konsollen med «node stitchFiles.js», så lages ny fil som leses i setCollection() i fileread.js</w:t>
+      <w:proofErr w:type="spellStart"/>
+      <w:r>
+        <w:rPr>
+          <w:lang w:val="nb-NO"/>
+        </w:rPr>
+        <w:t>src</w:t>
+      </w:r>
+      <w:proofErr w:type="spellEnd"/>
+      <w:r>
+        <w:rPr>
+          <w:lang w:val="nb-NO"/>
+        </w:rPr>
+        <w:t>\</w:t>
+      </w:r>
+      <w:proofErr w:type="spellStart"/>
+      <w:r>
+        <w:rPr>
+          <w:lang w:val="nb-NO"/>
+        </w:rPr>
+        <w:t>utils</w:t>
+      </w:r>
+      <w:proofErr w:type="spellEnd"/>
+      <w:r>
+        <w:rPr>
+          <w:lang w:val="nb-NO"/>
+        </w:rPr>
+        <w:t>\stitchFiles.js</w:t>
+      </w:r>
+      <w:r>
+        <w:rPr>
+          <w:lang w:val="nb-NO"/>
+        </w:rPr>
+        <w:t xml:space="preserve"> eller stitchFiles_musit.js</w:t>
+      </w:r>
+      <w:r>
+        <w:rPr>
+          <w:lang w:val="nb-NO"/>
+        </w:rPr>
+        <w:t xml:space="preserve"> – jeg kjører denne i konsollen med «node stitchFiles.js», så lages ny</w:t>
+      </w:r>
+      <w:r>
+        <w:rPr>
+          <w:lang w:val="nb-NO"/>
+        </w:rPr>
+        <w:t>e</w:t>
+      </w:r>
+      <w:r>
+        <w:rPr>
+          <w:lang w:val="nb-NO"/>
+        </w:rPr>
+        <w:t xml:space="preserve"> fil</w:t>
+      </w:r>
+      <w:r>
+        <w:rPr>
+          <w:lang w:val="nb-NO"/>
+        </w:rPr>
+        <w:t>er</w:t>
+      </w:r>
+      <w:r>
+        <w:rPr>
+          <w:lang w:val="nb-NO"/>
+        </w:rPr>
+        <w:t xml:space="preserve"> som leses i </w:t>
+      </w:r>
+      <w:proofErr w:type="spellStart"/>
+      <w:proofErr w:type="gramStart"/>
+      <w:r>
+        <w:rPr>
+          <w:lang w:val="nb-NO"/>
+        </w:rPr>
+        <w:t>setCollection</w:t>
+      </w:r>
+      <w:proofErr w:type="spellEnd"/>
+      <w:r>
+        <w:rPr>
+          <w:lang w:val="nb-NO"/>
+        </w:rPr>
+        <w:t>(</w:t>
+      </w:r>
+      <w:proofErr w:type="gramEnd"/>
+      <w:r>
+        <w:rPr>
+          <w:lang w:val="nb-NO"/>
+        </w:rPr>
+        <w:t>) i fileread.js</w:t>
+      </w:r>
+    </w:p>
+    <w:p>
+      <w:pPr>
+        <w:pStyle w:val="ListParagraph"/>
+        <w:numPr>
+          <w:ilvl w:val="1"/>
+          <w:numId w:val="1"/>
+        </w:numPr>
+        <w:rPr>
+          <w:lang w:val="nb-NO"/>
+        </w:rPr>
+      </w:pPr>
+      <w:r>
+        <w:rPr>
+          <w:lang w:val="nb-NO"/>
+        </w:rPr>
+        <w:t>hovedfil leses, legg</w:t>
+      </w:r>
+      <w:r>
+        <w:rPr>
+          <w:lang w:val="nb-NO"/>
+        </w:rPr>
+        <w:t xml:space="preserve">er alle data i objekter i </w:t>
+      </w:r>
+      <w:proofErr w:type="spellStart"/>
+      <w:r>
+        <w:rPr>
+          <w:lang w:val="nb-NO"/>
+        </w:rPr>
+        <w:t>array</w:t>
+      </w:r>
+      <w:proofErr w:type="spellEnd"/>
+    </w:p>
+    <w:p>
+      <w:pPr>
+        <w:pStyle w:val="ListParagraph"/>
+        <w:numPr>
+          <w:ilvl w:val="1"/>
+          <w:numId w:val="1"/>
+        </w:numPr>
+        <w:rPr>
+          <w:lang w:val="nb-NO"/>
+        </w:rPr>
+      </w:pPr>
+      <w:r>
+        <w:rPr>
+          <w:lang w:val="nb-NO"/>
+        </w:rPr>
+        <w:t xml:space="preserve">legger til </w:t>
+      </w:r>
+      <w:proofErr w:type="spellStart"/>
+      <w:r>
+        <w:rPr>
+          <w:lang w:val="nb-NO"/>
+        </w:rPr>
+        <w:t>items</w:t>
+      </w:r>
+      <w:proofErr w:type="spellEnd"/>
+      <w:r>
+        <w:rPr>
+          <w:lang w:val="nb-NO"/>
+        </w:rPr>
+        <w:t xml:space="preserve"> til objektene som </w:t>
+      </w:r>
+      <w:r>
+        <w:rPr>
+          <w:lang w:val="nb-NO"/>
+        </w:rPr>
+        <w:t xml:space="preserve">én </w:t>
+      </w:r>
+      <w:proofErr w:type="spellStart"/>
+      <w:r>
+        <w:rPr>
+          <w:lang w:val="nb-NO"/>
+        </w:rPr>
+        <w:t>property</w:t>
+      </w:r>
+      <w:proofErr w:type="spellEnd"/>
+      <w:r>
+        <w:rPr>
+          <w:lang w:val="nb-NO"/>
+        </w:rPr>
+        <w:t xml:space="preserve"> med </w:t>
+      </w:r>
+      <w:proofErr w:type="spellStart"/>
+      <w:r>
+        <w:rPr>
+          <w:lang w:val="nb-NO"/>
+        </w:rPr>
+        <w:t>array</w:t>
+      </w:r>
+      <w:proofErr w:type="spellEnd"/>
+      <w:r>
+        <w:rPr>
+          <w:lang w:val="nb-NO"/>
+        </w:rPr>
+        <w:t xml:space="preserve"> med alle </w:t>
+      </w:r>
+      <w:proofErr w:type="spellStart"/>
+      <w:r>
+        <w:rPr>
+          <w:lang w:val="nb-NO"/>
+        </w:rPr>
+        <w:t>item</w:t>
+      </w:r>
+      <w:r>
+        <w:rPr>
+          <w:lang w:val="nb-NO"/>
+        </w:rPr>
+        <w:t>typene</w:t>
+      </w:r>
+      <w:proofErr w:type="spellEnd"/>
+      <w:r>
+        <w:rPr>
+          <w:lang w:val="nb-NO"/>
+        </w:rPr>
+        <w:t xml:space="preserve">. Legger videre til flere </w:t>
+      </w:r>
+      <w:proofErr w:type="spellStart"/>
+      <w:r>
+        <w:rPr>
+          <w:lang w:val="nb-NO"/>
+        </w:rPr>
+        <w:t>properties</w:t>
+      </w:r>
+      <w:proofErr w:type="spellEnd"/>
+      <w:r>
+        <w:rPr>
+          <w:lang w:val="nb-NO"/>
+        </w:rPr>
+        <w:t xml:space="preserve"> med </w:t>
+      </w:r>
+      <w:proofErr w:type="spellStart"/>
+      <w:r>
+        <w:rPr>
+          <w:lang w:val="nb-NO"/>
+        </w:rPr>
+        <w:t>arrays</w:t>
+      </w:r>
+      <w:proofErr w:type="spellEnd"/>
+      <w:r>
+        <w:rPr>
+          <w:lang w:val="nb-NO"/>
+        </w:rPr>
+        <w:t xml:space="preserve"> med item</w:t>
+      </w:r>
+      <w:r>
+        <w:rPr>
+          <w:lang w:val="nb-NO"/>
+        </w:rPr>
+        <w:t>-</w:t>
+      </w:r>
+      <w:proofErr w:type="spellStart"/>
+      <w:r>
+        <w:rPr>
+          <w:lang w:val="nb-NO"/>
+        </w:rPr>
+        <w:t>uuid’er</w:t>
+      </w:r>
+      <w:proofErr w:type="spellEnd"/>
+      <w:r>
+        <w:rPr>
+          <w:lang w:val="nb-NO"/>
+        </w:rPr>
+        <w:t xml:space="preserve">, item-datoer etc. Rekkefølgen på elementer i </w:t>
+      </w:r>
+      <w:proofErr w:type="spellStart"/>
+      <w:r>
+        <w:rPr>
+          <w:lang w:val="nb-NO"/>
+        </w:rPr>
+        <w:t>arrayene</w:t>
+      </w:r>
+      <w:proofErr w:type="spellEnd"/>
+      <w:r>
+        <w:rPr>
+          <w:lang w:val="nb-NO"/>
+        </w:rPr>
+        <w:t xml:space="preserve"> viser hvilke data som hører til hvilket item. Til slutt gjøres </w:t>
+      </w:r>
+      <w:proofErr w:type="spellStart"/>
+      <w:r>
+        <w:rPr>
+          <w:lang w:val="nb-NO"/>
+        </w:rPr>
+        <w:t>arrayene</w:t>
+      </w:r>
+      <w:proofErr w:type="spellEnd"/>
+      <w:r>
+        <w:rPr>
+          <w:lang w:val="nb-NO"/>
+        </w:rPr>
+        <w:t xml:space="preserve"> om til </w:t>
+      </w:r>
+      <w:proofErr w:type="spellStart"/>
+      <w:r>
+        <w:rPr>
+          <w:lang w:val="nb-NO"/>
+        </w:rPr>
+        <w:t>string</w:t>
+      </w:r>
+      <w:proofErr w:type="spellEnd"/>
+      <w:r>
+        <w:rPr>
+          <w:lang w:val="nb-NO"/>
+        </w:rPr>
+        <w:t xml:space="preserve"> med data separert med komma</w:t>
+      </w:r>
+      <w:r>
+        <w:rPr>
+          <w:lang w:val="nb-NO"/>
+        </w:rPr>
+        <w:t>.</w:t>
       </w:r>
     </w:p>
     <w:p>
@@ -86,8 +522,48 @@
         <w:rPr>
           <w:lang w:val="nb-NO"/>
         </w:rPr>
-        <w:t>hovedfil leses, legger alle data i objekter i array…</w:t>
-      </w:r>
+        <w:t xml:space="preserve">I object.js: for hvert item, legg til rad </w:t>
+      </w:r>
+      <w:r>
+        <w:rPr>
+          <w:lang w:val="nb-NO"/>
+        </w:rPr>
+        <w:t xml:space="preserve">i tabellen </w:t>
+      </w:r>
+      <w:r>
+        <w:rPr>
+          <w:lang w:val="nb-NO"/>
+        </w:rPr>
+        <w:t>for hver</w:t>
+      </w:r>
+      <w:r>
+        <w:rPr>
+          <w:lang w:val="nb-NO"/>
+        </w:rPr>
+        <w:t xml:space="preserve">t item, og hvert </w:t>
+      </w:r>
+      <w:proofErr w:type="spellStart"/>
+      <w:r>
+        <w:rPr>
+          <w:lang w:val="nb-NO"/>
+        </w:rPr>
+        <w:t>items</w:t>
+      </w:r>
+      <w:proofErr w:type="spellEnd"/>
+      <w:r>
+        <w:rPr>
+          <w:lang w:val="nb-NO"/>
+        </w:rPr>
+        <w:t xml:space="preserve"> </w:t>
+      </w:r>
+      <w:proofErr w:type="spellStart"/>
+      <w:r>
+        <w:rPr>
+          <w:lang w:val="nb-NO"/>
+        </w:rPr>
+        <w:t>property</w:t>
+      </w:r>
+      <w:proofErr w:type="spellEnd"/>
     </w:p>
     <w:p>
       <w:pPr>
@@ -104,202 +580,137 @@
         <w:rPr>
           <w:lang w:val="nb-NO"/>
         </w:rPr>
-        <w:t>lager array med organism uuid’er?</w:t>
-      </w:r>
-    </w:p>
-    <w:p>
-      <w:pPr>
-        <w:pStyle w:val="ListParagraph"/>
-        <w:numPr>
-          <w:ilvl w:val="0"/>
-          <w:numId w:val="1"/>
-        </w:numPr>
-        <w:rPr>
-          <w:highlight w:val="yellow"/>
-          <w:lang w:val="nb-NO"/>
-        </w:rPr>
-      </w:pPr>
-      <w:r>
-        <w:rPr>
-          <w:highlight w:val="yellow"/>
+        <w:t xml:space="preserve">I paginateAndRender.js: list opp </w:t>
+      </w:r>
+      <w:proofErr w:type="spellStart"/>
+      <w:r>
+        <w:rPr>
           <w:lang w:val="nb-NO"/>
         </w:rPr>
         <w:t>items</w:t>
       </w:r>
-      <w:r>
-        <w:rPr>
-          <w:highlight w:val="yellow"/>
-          <w:lang w:val="nb-NO"/>
-        </w:rPr>
-        <w:t>: én property med array med alle item-uuid’er, og så en property med array for hvert datafelt om itemene. placeholders der det ikke er data, hva som hører til hvilket item kommer fram av rekkefølgen</w:t>
-      </w:r>
-      <w:r>
-        <w:rPr>
-          <w:highlight w:val="yellow"/>
-          <w:lang w:val="nb-NO"/>
-        </w:rPr>
-        <w:t>. gjør arrayene om til string med data separert med komma</w:t>
-      </w:r>
-    </w:p>
-    <w:p>
-      <w:pPr>
-        <w:pStyle w:val="ListParagraph"/>
-        <w:numPr>
-          <w:ilvl w:val="0"/>
-          <w:numId w:val="1"/>
-        </w:numPr>
-        <w:rPr>
-          <w:lang w:val="nb-NO"/>
-        </w:rPr>
-      </w:pPr>
-      <w:r>
-        <w:rPr>
-          <w:lang w:val="nb-NO"/>
-        </w:rPr>
-        <w:t xml:space="preserve">for </w:t>
-      </w:r>
-      <w:r>
-        <w:rPr>
-          <w:lang w:val="nb-NO"/>
-        </w:rPr>
-        <w:t>alle dumpfiler</w:t>
-      </w:r>
-      <w:r>
-        <w:rPr>
-          <w:lang w:val="nb-NO"/>
-        </w:rPr>
-        <w:t>:</w:t>
-      </w:r>
-      <w:r>
-        <w:rPr>
-          <w:lang w:val="nb-NO"/>
-        </w:rPr>
-        <w:t xml:space="preserve"> les</w:t>
-      </w:r>
-      <w:r>
-        <w:rPr>
-          <w:lang w:val="nb-NO"/>
-        </w:rPr>
-        <w:t xml:space="preserve"> fil</w:t>
-      </w:r>
-      <w:r>
-        <w:rPr>
+      <w:proofErr w:type="spellEnd"/>
+      <w:r>
+        <w:rPr>
+          <w:lang w:val="nb-NO"/>
+        </w:rPr>
+        <w:t xml:space="preserve"> i siste kolonne i tabellen med søketreff</w:t>
+      </w:r>
+    </w:p>
+    <w:p>
+      <w:pPr>
+        <w:rPr>
+          <w:lang w:val="nb-NO"/>
+        </w:rPr>
+      </w:pPr>
+    </w:p>
+    <w:p>
+      <w:pPr>
+        <w:rPr>
+          <w:lang w:val="nb-NO"/>
+        </w:rPr>
+      </w:pPr>
+    </w:p>
+    <w:p>
+      <w:pPr>
+        <w:rPr>
+          <w:b/>
+          <w:sz w:val="24"/>
+          <w:lang w:val="nb-NO"/>
+        </w:rPr>
+      </w:pPr>
+      <w:r>
+        <w:rPr>
+          <w:b/>
+          <w:sz w:val="24"/>
+          <w:lang w:val="nb-NO"/>
+        </w:rPr>
+        <w:t>Dokumentasjon stitchFiles.js</w:t>
+      </w:r>
+    </w:p>
+    <w:p>
+      <w:pPr>
+        <w:rPr>
+          <w:lang w:val="nb-NO"/>
+        </w:rPr>
+      </w:pPr>
+    </w:p>
+    <w:p>
+      <w:pPr>
+        <w:rPr>
+          <w:lang w:val="nb-NO"/>
+        </w:rPr>
+      </w:pPr>
+      <w:r>
+        <w:rPr>
+          <w:lang w:val="nb-NO"/>
+        </w:rPr>
+        <w:t>stithcFiles.js inneholder følgende funksjoner:</w:t>
+      </w:r>
+    </w:p>
+    <w:p>
+      <w:pPr>
+        <w:rPr>
+          <w:lang w:val="nb-NO"/>
+        </w:rPr>
+      </w:pPr>
+    </w:p>
+    <w:p>
+      <w:pPr>
+        <w:rPr>
+          <w:b/>
+          <w:lang w:val="nb-NO"/>
+        </w:rPr>
+      </w:pPr>
+      <w:proofErr w:type="spellStart"/>
+      <w:proofErr w:type="gramStart"/>
+      <w:r>
+        <w:rPr>
+          <w:b/>
+          <w:lang w:val="nb-NO"/>
+        </w:rPr>
+        <w:t>readDumpFile</w:t>
+      </w:r>
+      <w:proofErr w:type="spellEnd"/>
+      <w:r>
+        <w:rPr>
+          <w:b/>
+          <w:lang w:val="nb-NO"/>
+        </w:rPr>
+        <w:t>(</w:t>
+      </w:r>
+      <w:proofErr w:type="spellStart"/>
+      <w:proofErr w:type="gramEnd"/>
+      <w:r>
+        <w:rPr>
+          <w:b/>
+          <w:lang w:val="nb-NO"/>
+        </w:rPr>
+        <w:t>filename</w:t>
+      </w:r>
+      <w:proofErr w:type="spellEnd"/>
+      <w:r>
+        <w:rPr>
+          <w:b/>
           <w:lang w:val="nb-NO"/>
         </w:rPr>
         <w:t xml:space="preserve">, </w:t>
       </w:r>
-      <w:r>
-        <w:rPr>
-          <w:lang w:val="nb-NO"/>
-        </w:rPr>
-        <w:t>gå gjennom alle obj fra hovedfil, hvis i dumpfil, legg til relevant info som properties</w:t>
-      </w:r>
-      <w:r>
-        <w:rPr>
-          <w:lang w:val="nb-NO"/>
-        </w:rPr>
-        <w:t>, gjør .. om til tekst…</w:t>
-      </w:r>
-    </w:p>
-    <w:p>
-      <w:pPr>
-        <w:rPr>
-          <w:lang w:val="nb-NO"/>
-        </w:rPr>
-      </w:pPr>
-    </w:p>
-    <w:p>
-      <w:pPr>
-        <w:pStyle w:val="ListParagraph"/>
-        <w:numPr>
-          <w:ilvl w:val="0"/>
-          <w:numId w:val="1"/>
-        </w:numPr>
-        <w:rPr>
-          <w:lang w:val="nb-NO"/>
-        </w:rPr>
-      </w:pPr>
-      <w:r>
-        <w:rPr>
-          <w:lang w:val="nb-NO"/>
-        </w:rPr>
-        <w:t>I object.js: for hvert item, legg til rad for hver property</w:t>
-      </w:r>
-      <w:r>
-        <w:rPr>
-          <w:lang w:val="nb-NO"/>
-        </w:rPr>
-        <w:t xml:space="preserve"> (legg items i en array som objekter)</w:t>
-      </w:r>
-    </w:p>
-    <w:p>
-      <w:pPr>
-        <w:pStyle w:val="ListParagraph"/>
-        <w:rPr>
-          <w:lang w:val="nb-NO"/>
-        </w:rPr>
-      </w:pPr>
-    </w:p>
-    <w:p>
-      <w:pPr>
-        <w:rPr>
-          <w:lang w:val="nb-NO"/>
-        </w:rPr>
-      </w:pPr>
-    </w:p>
-    <w:p>
-      <w:pPr>
-        <w:rPr>
-          <w:lang w:val="nb-NO"/>
-        </w:rPr>
-      </w:pPr>
-      <w:r>
-        <w:rPr>
-          <w:lang w:val="nb-NO"/>
-        </w:rPr>
-        <w:t>Dokumentasjon stitchFiles.js</w:t>
-      </w:r>
-    </w:p>
-    <w:p>
-      <w:pPr>
-        <w:rPr>
-          <w:lang w:val="nb-NO"/>
-        </w:rPr>
-      </w:pPr>
-    </w:p>
-    <w:p>
-      <w:pPr>
-        <w:rPr>
-          <w:lang w:val="nb-NO"/>
-        </w:rPr>
-      </w:pPr>
-      <w:r>
-        <w:rPr>
-          <w:lang w:val="nb-NO"/>
-        </w:rPr>
-        <w:t>stithcFiles.js inneholder følgende funksjoner:</w:t>
-      </w:r>
-    </w:p>
-    <w:p>
-      <w:pPr>
-        <w:rPr>
-          <w:lang w:val="nb-NO"/>
-        </w:rPr>
-      </w:pPr>
-    </w:p>
-    <w:p>
-      <w:pPr>
+      <w:proofErr w:type="spellStart"/>
+      <w:r>
         <w:rPr>
           <w:b/>
           <w:lang w:val="nb-NO"/>
         </w:rPr>
-      </w:pPr>
+        <w:t>callback</w:t>
+      </w:r>
+      <w:proofErr w:type="spellEnd"/>
       <w:r>
         <w:rPr>
           <w:b/>
           <w:lang w:val="nb-NO"/>
         </w:rPr>
-        <w:t>readDumpFile(filename, callback)</w:t>
+        <w:t>)</w:t>
       </w:r>
     </w:p>
     <w:p>
@@ -319,7 +730,35 @@
         <w:rPr>
           <w:lang w:val="nb-NO"/>
         </w:rPr>
-        <w:t>: leser en corema- eller musitdumpfil og gjør om innholdet til JSON</w:t>
+        <w:t xml:space="preserve">: leser en </w:t>
+      </w:r>
+      <w:proofErr w:type="spellStart"/>
+      <w:r>
+        <w:rPr>
+          <w:lang w:val="nb-NO"/>
+        </w:rPr>
+        <w:t>corema</w:t>
+      </w:r>
+      <w:proofErr w:type="spellEnd"/>
+      <w:r>
+        <w:rPr>
+          <w:lang w:val="nb-NO"/>
+        </w:rPr>
+        <w:t xml:space="preserve">- eller </w:t>
+      </w:r>
+      <w:proofErr w:type="spellStart"/>
+      <w:r>
+        <w:rPr>
+          <w:lang w:val="nb-NO"/>
+        </w:rPr>
+        <w:t>musitdumpfil</w:t>
+      </w:r>
+      <w:proofErr w:type="spellEnd"/>
+      <w:r>
+        <w:rPr>
+          <w:lang w:val="nb-NO"/>
+        </w:rPr>
+        <w:t xml:space="preserve"> og gjør om innholdet til JSON</w:t>
       </w:r>
     </w:p>
     <w:p>
@@ -339,7 +778,21 @@
         <w:rPr>
           <w:lang w:val="nb-NO"/>
         </w:rPr>
-        <w:t>: filename – Tekststreng, navn på dumpfila som skal leses</w:t>
+        <w:t xml:space="preserve">: </w:t>
+      </w:r>
+      <w:proofErr w:type="spellStart"/>
+      <w:r>
+        <w:rPr>
+          <w:lang w:val="nb-NO"/>
+        </w:rPr>
+        <w:t>filename</w:t>
+      </w:r>
+      <w:proofErr w:type="spellEnd"/>
+      <w:r>
+        <w:rPr>
+          <w:lang w:val="nb-NO"/>
+        </w:rPr>
+        <w:t xml:space="preserve"> – Tekststreng, navn på dumpfila som skal leses</w:t>
       </w:r>
     </w:p>
     <w:p>
@@ -359,7 +812,21 @@
         <w:rPr>
           <w:lang w:val="nb-NO"/>
         </w:rPr>
-        <w:t>: callback-funksjon – sender JSON objektet til funksjonen som kaller denne</w:t>
+        <w:t xml:space="preserve">: </w:t>
+      </w:r>
+      <w:proofErr w:type="spellStart"/>
+      <w:r>
+        <w:rPr>
+          <w:lang w:val="nb-NO"/>
+        </w:rPr>
+        <w:t>callback</w:t>
+      </w:r>
+      <w:proofErr w:type="spellEnd"/>
+      <w:r>
+        <w:rPr>
+          <w:lang w:val="nb-NO"/>
+        </w:rPr>
+        <w:t>-funksjon – sender JSON objektet til funksjonen som kaller denne</w:t>
       </w:r>
     </w:p>
     <w:p>
@@ -382,11 +849,27 @@
           <w:b/>
         </w:rPr>
       </w:pPr>
+      <w:proofErr w:type="spellStart"/>
+      <w:proofErr w:type="gramStart"/>
       <w:r>
         <w:rPr>
           <w:b/>
         </w:rPr>
-        <w:t>readline.createInterface({}).on(line, function ()).on(close, function()</w:t>
+        <w:t>readline.createInterface</w:t>
+      </w:r>
+      <w:proofErr w:type="spellEnd"/>
+      <w:r>
+        <w:rPr>
+          <w:b/>
+        </w:rPr>
+        <w:t>(</w:t>
+      </w:r>
+      <w:proofErr w:type="gramEnd"/>
+      <w:r>
+        <w:rPr>
+          <w:b/>
+        </w:rPr>
+        <w:t>{}).on(line, function ()).on(close, function()</w:t>
       </w:r>
     </w:p>
     <w:p>
@@ -434,17 +917,39 @@
         </w:rPr>
         <w:t>hoved-</w:t>
       </w:r>
-      <w:r>
-        <w:rPr>
-          <w:lang w:val="nb-NO"/>
-        </w:rPr>
-        <w:t>dumpfil og gjør om innholdet til JSON</w:t>
-      </w:r>
-      <w:r>
-        <w:rPr>
-          <w:lang w:val="nb-NO"/>
-        </w:rPr>
-        <w:t xml:space="preserve"> som så legges i en array med objekter, ett objekt for hvert individ.</w:t>
+      <w:proofErr w:type="spellStart"/>
+      <w:r>
+        <w:rPr>
+          <w:lang w:val="nb-NO"/>
+        </w:rPr>
+        <w:t>dumpfil</w:t>
+      </w:r>
+      <w:proofErr w:type="spellEnd"/>
+      <w:r>
+        <w:rPr>
+          <w:lang w:val="nb-NO"/>
+        </w:rPr>
+        <w:t xml:space="preserve"> og gjør om innholdet til JSON</w:t>
+      </w:r>
+      <w:r>
+        <w:rPr>
+          <w:lang w:val="nb-NO"/>
+        </w:rPr>
+        <w:t xml:space="preserve"> som så legges i en </w:t>
+      </w:r>
+      <w:proofErr w:type="spellStart"/>
+      <w:r>
+        <w:rPr>
+          <w:lang w:val="nb-NO"/>
+        </w:rPr>
+        <w:t>array</w:t>
+      </w:r>
+      <w:proofErr w:type="spellEnd"/>
+      <w:r>
+        <w:rPr>
+          <w:lang w:val="nb-NO"/>
+        </w:rPr>
+        <w:t xml:space="preserve"> med objekter, ett objekt for hvert individ.</w:t>
       </w:r>
     </w:p>
     <w:p>
@@ -458,7 +963,29 @@
         <w:rPr>
           <w:lang w:val="nb-NO"/>
         </w:rPr>
-        <w:t>Kaller readDumpFile() som leser andre dumpfiler og gjør om til JSON,</w:t>
+        <w:t xml:space="preserve">Kaller </w:t>
+      </w:r>
+      <w:proofErr w:type="spellStart"/>
+      <w:proofErr w:type="gramStart"/>
+      <w:r>
+        <w:rPr>
+          <w:lang w:val="nb-NO"/>
+        </w:rPr>
+        <w:t>readDumpFile</w:t>
+      </w:r>
+      <w:proofErr w:type="spellEnd"/>
+      <w:r>
+        <w:rPr>
+          <w:lang w:val="nb-NO"/>
+        </w:rPr>
+        <w:t>(</w:t>
+      </w:r>
+      <w:proofErr w:type="gramEnd"/>
+      <w:r>
+        <w:rPr>
+          <w:lang w:val="nb-NO"/>
+        </w:rPr>
+        <w:t>) som leser andre dumpfiler og gjør om til JSON,</w:t>
       </w:r>
     </w:p>
     <w:p>
@@ -478,7 +1005,21 @@
         <w:rPr>
           <w:lang w:val="nb-NO"/>
         </w:rPr>
-        <w:t>objektene i den første arrayen.</w:t>
+        <w:t xml:space="preserve">objektene i den første </w:t>
+      </w:r>
+      <w:proofErr w:type="spellStart"/>
+      <w:r>
+        <w:rPr>
+          <w:lang w:val="nb-NO"/>
+        </w:rPr>
+        <w:t>arrayen</w:t>
+      </w:r>
+      <w:proofErr w:type="spellEnd"/>
+      <w:r>
+        <w:rPr>
+          <w:lang w:val="nb-NO"/>
+        </w:rPr>
+        <w:t>.</w:t>
       </w:r>
     </w:p>
     <w:p>
@@ -530,8 +1071,30 @@
         <w:rPr>
           <w:lang w:val="nb-NO"/>
         </w:rPr>
-        <w:t>fra corema</w:t>
-      </w:r>
+        <w:t xml:space="preserve">fra </w:t>
+      </w:r>
+      <w:proofErr w:type="spellStart"/>
+      <w:r>
+        <w:rPr>
+          <w:lang w:val="nb-NO"/>
+        </w:rPr>
+        <w:t>corema</w:t>
+      </w:r>
+      <w:proofErr w:type="spellEnd"/>
+      <w:r>
+        <w:rPr>
+          <w:lang w:val="nb-NO"/>
+        </w:rPr>
+        <w:t xml:space="preserve">; de som bare er i </w:t>
+      </w:r>
+      <w:proofErr w:type="spellStart"/>
+      <w:r>
+        <w:rPr>
+          <w:lang w:val="nb-NO"/>
+        </w:rPr>
+        <w:t>corema</w:t>
+      </w:r>
+      <w:proofErr w:type="spellEnd"/>
     </w:p>
     <w:tbl>
       <w:tblPr>
@@ -692,12 +1255,28 @@
                 <w:lang w:val="nb-NO"/>
               </w:rPr>
             </w:pPr>
-            <w:r>
-              <w:rPr>
-                <w:lang w:val="nb-NO"/>
-              </w:rPr>
-              <w:t>Hoveddata for alle items</w:t>
-            </w:r>
+            <w:proofErr w:type="spellStart"/>
+            <w:r>
+              <w:rPr>
+                <w:lang w:val="nb-NO"/>
+              </w:rPr>
+              <w:t>Hoveddata</w:t>
+            </w:r>
+            <w:proofErr w:type="spellEnd"/>
+            <w:r>
+              <w:rPr>
+                <w:lang w:val="nb-NO"/>
+              </w:rPr>
+              <w:t xml:space="preserve"> for alle </w:t>
+            </w:r>
+            <w:proofErr w:type="spellStart"/>
+            <w:r>
+              <w:rPr>
+                <w:lang w:val="nb-NO"/>
+              </w:rPr>
+              <w:t>items</w:t>
+            </w:r>
+            <w:proofErr w:type="spellEnd"/>
           </w:p>
         </w:tc>
       </w:tr>
@@ -752,6 +1331,12 @@
               <w:rPr>
                 <w:lang w:val="nb-NO"/>
               </w:rPr>
+              <w:t>dna_</w:t>
+            </w:r>
+            <w:r>
+              <w:rPr>
+                <w:lang w:val="nb-NO"/>
+              </w:rPr>
               <w:t>birds_amplification.txt</w:t>
             </w:r>
           </w:p>
@@ -882,7 +1467,7 @@
               <w:rPr>
                 <w:lang w:val="nb-NO"/>
               </w:rPr>
-              <w:t>?</w:t>
+              <w:t>x</w:t>
             </w:r>
           </w:p>
         </w:tc>
@@ -938,7 +1523,6 @@
               <w:rPr>
                 <w:lang w:val="nb-NO"/>
               </w:rPr>
-              <w:lastRenderedPageBreak/>
               <w:t>permit.txt</w:t>
             </w:r>
           </w:p>
@@ -1001,6 +1585,7 @@
               <w:rPr>
                 <w:lang w:val="nb-NO"/>
               </w:rPr>
+              <w:lastRenderedPageBreak/>
               <w:t>preparation.txt</w:t>
             </w:r>
           </w:p>
@@ -1015,12 +1600,14 @@
                 <w:lang w:val="nb-NO"/>
               </w:rPr>
             </w:pPr>
+            <w:proofErr w:type="spellStart"/>
             <w:r>
               <w:rPr>
                 <w:lang w:val="nb-NO"/>
               </w:rPr>
               <w:t>X</w:t>
             </w:r>
+            <w:proofErr w:type="spellEnd"/>
           </w:p>
         </w:tc>
         <w:tc>
@@ -1037,6 +1624,12 @@
               <w:rPr>
                 <w:lang w:val="nb-NO"/>
               </w:rPr>
+              <w:t>dna_</w:t>
+            </w:r>
+            <w:r>
+              <w:rPr>
+                <w:lang w:val="nb-NO"/>
+              </w:rPr>
               <w:t>birds_preparation.txt</w:t>
             </w:r>
           </w:p>
@@ -1073,7 +1666,21 @@
               <w:rPr>
                 <w:lang w:val="nb-NO"/>
               </w:rPr>
-              <w:t xml:space="preserve"> (f.eks. “gDNA”</w:t>
+              <w:t xml:space="preserve"> (f.eks. “</w:t>
+            </w:r>
+            <w:proofErr w:type="spellStart"/>
+            <w:r>
+              <w:rPr>
+                <w:lang w:val="nb-NO"/>
+              </w:rPr>
+              <w:t>gDNA</w:t>
+            </w:r>
+            <w:proofErr w:type="spellEnd"/>
+            <w:r>
+              <w:rPr>
+                <w:lang w:val="nb-NO"/>
+              </w:rPr>
+              <w:t>”</w:t>
             </w:r>
             <w:r>
               <w:rPr>
@@ -1129,7 +1736,35 @@
               <w:rPr>
                 <w:lang w:val="nb-NO"/>
               </w:rPr>
-              <w:t>hvordan item’et er oppbevart (f.eks. etanol, tørt, queens buffer)</w:t>
+              <w:t xml:space="preserve">hvordan </w:t>
+            </w:r>
+            <w:proofErr w:type="spellStart"/>
+            <w:r>
+              <w:rPr>
+                <w:lang w:val="nb-NO"/>
+              </w:rPr>
+              <w:t>item’et</w:t>
+            </w:r>
+            <w:proofErr w:type="spellEnd"/>
+            <w:r>
+              <w:rPr>
+                <w:lang w:val="nb-NO"/>
+              </w:rPr>
+              <w:t xml:space="preserve"> er oppbevart (f.eks. etanol, tørt, </w:t>
+            </w:r>
+            <w:proofErr w:type="spellStart"/>
+            <w:r>
+              <w:rPr>
+                <w:lang w:val="nb-NO"/>
+              </w:rPr>
+              <w:t>queens</w:t>
+            </w:r>
+            <w:proofErr w:type="spellEnd"/>
+            <w:r>
+              <w:rPr>
+                <w:lang w:val="nb-NO"/>
+              </w:rPr>
+              <w:t xml:space="preserve"> buffer)</w:t>
             </w:r>
           </w:p>
         </w:tc>
@@ -1175,13 +1810,41 @@
               <w:rPr>
                 <w:lang w:val="nb-NO"/>
               </w:rPr>
-              <w:t xml:space="preserve">relasjon mellom item’er og voucher i </w:t>
-            </w:r>
-            <w:r>
-              <w:rPr>
-                <w:lang w:val="nb-NO"/>
-              </w:rPr>
-              <w:t>trad. samling, bold process id o.a.</w:t>
+              <w:t xml:space="preserve">relasjon mellom </w:t>
+            </w:r>
+            <w:proofErr w:type="spellStart"/>
+            <w:r>
+              <w:rPr>
+                <w:lang w:val="nb-NO"/>
+              </w:rPr>
+              <w:t>item’er</w:t>
+            </w:r>
+            <w:proofErr w:type="spellEnd"/>
+            <w:r>
+              <w:rPr>
+                <w:lang w:val="nb-NO"/>
+              </w:rPr>
+              <w:t xml:space="preserve"> og voucher i </w:t>
+            </w:r>
+            <w:r>
+              <w:rPr>
+                <w:lang w:val="nb-NO"/>
+              </w:rPr>
+              <w:t xml:space="preserve">trad. samling, bold </w:t>
+            </w:r>
+            <w:proofErr w:type="spellStart"/>
+            <w:r>
+              <w:rPr>
+                <w:lang w:val="nb-NO"/>
+              </w:rPr>
+              <w:t>process</w:t>
+            </w:r>
+            <w:proofErr w:type="spellEnd"/>
+            <w:r>
+              <w:rPr>
+                <w:lang w:val="nb-NO"/>
+              </w:rPr>
+              <w:t xml:space="preserve"> id o.a.</w:t>
             </w:r>
           </w:p>
         </w:tc>
@@ -1196,96 +1859,1202 @@
     </w:p>
     <w:p>
       <w:pPr>
-        <w:rPr>
-          <w:lang w:val="nb-NO"/>
-        </w:rPr>
-      </w:pPr>
-    </w:p>
-    <w:p>
-      <w:pPr>
-        <w:rPr>
-          <w:lang w:val="nb-NO"/>
-        </w:rPr>
-      </w:pPr>
-    </w:p>
-    <w:p>
-      <w:pPr>
-        <w:rPr>
-          <w:lang w:val="nb-NO"/>
-        </w:rPr>
-      </w:pPr>
-      <w:r>
-        <w:rPr>
-          <w:lang w:val="nb-NO"/>
-        </w:rPr>
-        <w:t>Eirik:</w:t>
-      </w:r>
-    </w:p>
-    <w:p>
-      <w:pPr>
-        <w:rPr>
-          <w:lang w:val="nb-NO"/>
-        </w:rPr>
-      </w:pPr>
-      <w:r>
-        <w:rPr>
-          <w:lang w:val="nb-NO"/>
-        </w:rPr>
-        <w:t>navn på ny stitched file</w:t>
-      </w:r>
-    </w:p>
-    <w:p>
-      <w:pPr>
-        <w:rPr>
-          <w:lang w:val="nb-NO"/>
-        </w:rPr>
-      </w:pPr>
-      <w:r>
-        <w:rPr>
-          <w:lang w:val="nb-NO"/>
-        </w:rPr>
-        <w:t xml:space="preserve">fileread.js: </w:t>
-      </w:r>
-    </w:p>
-    <w:p>
-      <w:pPr>
-        <w:rPr>
-          <w:lang w:val="nb-NO"/>
-        </w:rPr>
-      </w:pPr>
-    </w:p>
-    <w:p>
-      <w:pPr>
-        <w:rPr>
-          <w:lang w:val="nb-NO"/>
-        </w:rPr>
-      </w:pPr>
-    </w:p>
-    <w:p>
-      <w:pPr>
-        <w:rPr>
-          <w:lang w:val="nb-NO"/>
-        </w:rPr>
-      </w:pPr>
-      <w:r>
-        <w:rPr>
-          <w:lang w:val="nb-NO"/>
-        </w:rPr>
-        <w:t>når i prod:</w:t>
-      </w:r>
-    </w:p>
-    <w:p>
-      <w:pPr>
-        <w:rPr>
-          <w:lang w:val="nb-NO"/>
-        </w:rPr>
-      </w:pPr>
-      <w:r>
-        <w:rPr>
-          <w:lang w:val="nb-NO"/>
-        </w:rPr>
-        <w:t>ta bort «_short» på occ-filer</w:t>
-      </w:r>
+        <w:pStyle w:val="ListParagraph"/>
+        <w:numPr>
+          <w:ilvl w:val="0"/>
+          <w:numId w:val="2"/>
+        </w:numPr>
+        <w:rPr>
+          <w:lang w:val="nb-NO"/>
+        </w:rPr>
+      </w:pPr>
+      <w:r>
+        <w:rPr>
+          <w:lang w:val="nb-NO"/>
+        </w:rPr>
+        <w:t>samme for «</w:t>
+      </w:r>
+      <w:proofErr w:type="spellStart"/>
+      <w:r>
+        <w:rPr>
+          <w:lang w:val="nb-NO"/>
+        </w:rPr>
+        <w:t>mammals</w:t>
+      </w:r>
+      <w:proofErr w:type="spellEnd"/>
+      <w:r>
+        <w:rPr>
+          <w:lang w:val="nb-NO"/>
+        </w:rPr>
+        <w:t>», «</w:t>
+      </w:r>
+      <w:proofErr w:type="spellStart"/>
+      <w:r>
+        <w:rPr>
+          <w:lang w:val="nb-NO"/>
+        </w:rPr>
+        <w:t>fishHerps</w:t>
+      </w:r>
+      <w:proofErr w:type="spellEnd"/>
+      <w:r>
+        <w:rPr>
+          <w:lang w:val="nb-NO"/>
+        </w:rPr>
+        <w:t>» og «</w:t>
+      </w:r>
+      <w:proofErr w:type="spellStart"/>
+      <w:r>
+        <w:rPr>
+          <w:lang w:val="nb-NO"/>
+        </w:rPr>
+        <w:t>other</w:t>
+      </w:r>
+      <w:proofErr w:type="spellEnd"/>
+      <w:r>
+        <w:rPr>
+          <w:lang w:val="nb-NO"/>
+        </w:rPr>
+        <w:t>»</w:t>
+      </w:r>
+    </w:p>
+    <w:p>
+      <w:pPr>
+        <w:rPr>
+          <w:lang w:val="nb-NO"/>
+        </w:rPr>
+      </w:pPr>
+    </w:p>
+    <w:p>
+      <w:pPr>
+        <w:rPr>
+          <w:lang w:val="nb-NO"/>
+        </w:rPr>
+      </w:pPr>
+      <w:r>
+        <w:rPr>
+          <w:lang w:val="nb-NO"/>
+        </w:rPr>
+        <w:t>F</w:t>
+      </w:r>
+      <w:r>
+        <w:rPr>
+          <w:lang w:val="nb-NO"/>
+        </w:rPr>
+        <w:t>ra musit</w:t>
+      </w:r>
+      <w:r>
+        <w:rPr>
+          <w:lang w:val="nb-NO"/>
+        </w:rPr>
+        <w:t>:</w:t>
+      </w:r>
+    </w:p>
+    <w:p>
+      <w:pPr>
+        <w:rPr>
+          <w:lang w:val="nb-NO"/>
+        </w:rPr>
+      </w:pPr>
+    </w:p>
+    <w:tbl>
+      <w:tblPr>
+        <w:tblStyle w:val="TableGrid"/>
+        <w:tblW w:w="10060" w:type="dxa"/>
+        <w:tblLook w:val="04A0" w:firstRow="1" w:lastRow="0" w:firstColumn="1" w:lastColumn="0" w:noHBand="0" w:noVBand="1"/>
+      </w:tblPr>
+      <w:tblGrid>
+        <w:gridCol w:w="2287"/>
+        <w:gridCol w:w="958"/>
+        <w:gridCol w:w="3204"/>
+        <w:gridCol w:w="3611"/>
+      </w:tblGrid>
+      <w:tr>
+        <w:tc>
+          <w:tcPr>
+            <w:tcW w:w="2287" w:type="dxa"/>
+          </w:tcPr>
+          <w:p>
+            <w:pPr>
+              <w:rPr>
+                <w:b/>
+                <w:lang w:val="nb-NO"/>
+              </w:rPr>
+            </w:pPr>
+            <w:r>
+              <w:rPr>
+                <w:b/>
+                <w:lang w:val="nb-NO"/>
+              </w:rPr>
+              <w:t xml:space="preserve">Filnavn </w:t>
+            </w:r>
+            <w:r>
+              <w:rPr>
+                <w:b/>
+                <w:lang w:val="nb-NO"/>
+              </w:rPr>
+              <w:t xml:space="preserve">etter prosessering i </w:t>
+            </w:r>
+            <w:proofErr w:type="spellStart"/>
+            <w:r>
+              <w:rPr>
+                <w:b/>
+                <w:lang w:val="nb-NO"/>
+              </w:rPr>
+              <w:t>DownloadDump</w:t>
+            </w:r>
+            <w:proofErr w:type="spellEnd"/>
+          </w:p>
+        </w:tc>
+        <w:tc>
+          <w:tcPr>
+            <w:tcW w:w="958" w:type="dxa"/>
+          </w:tcPr>
+          <w:p>
+            <w:pPr>
+              <w:rPr>
+                <w:b/>
+                <w:lang w:val="nb-NO"/>
+              </w:rPr>
+            </w:pPr>
+            <w:r>
+              <w:rPr>
+                <w:b/>
+                <w:lang w:val="nb-NO"/>
+              </w:rPr>
+              <w:t>Brukes i koden 2.7.20</w:t>
+            </w:r>
+          </w:p>
+        </w:tc>
+        <w:tc>
+          <w:tcPr>
+            <w:tcW w:w="3204" w:type="dxa"/>
+          </w:tcPr>
+          <w:p>
+            <w:pPr>
+              <w:rPr>
+                <w:b/>
+                <w:lang w:val="nb-NO"/>
+              </w:rPr>
+            </w:pPr>
+            <w:r>
+              <w:rPr>
+                <w:b/>
+                <w:lang w:val="nb-NO"/>
+              </w:rPr>
+              <w:t>Skal hete</w:t>
+            </w:r>
+          </w:p>
+        </w:tc>
+        <w:tc>
+          <w:tcPr>
+            <w:tcW w:w="3611" w:type="dxa"/>
+          </w:tcPr>
+          <w:p>
+            <w:pPr>
+              <w:rPr>
+                <w:b/>
+                <w:lang w:val="nb-NO"/>
+              </w:rPr>
+            </w:pPr>
+            <w:r>
+              <w:rPr>
+                <w:b/>
+                <w:lang w:val="nb-NO"/>
+              </w:rPr>
+              <w:t>Inneholder</w:t>
+            </w:r>
+          </w:p>
+        </w:tc>
+      </w:tr>
+      <w:tr>
+        <w:tc>
+          <w:tcPr>
+            <w:tcW w:w="2287" w:type="dxa"/>
+          </w:tcPr>
+          <w:p>
+            <w:pPr>
+              <w:rPr>
+                <w:lang w:val="nb-NO"/>
+              </w:rPr>
+            </w:pPr>
+            <w:r>
+              <w:rPr>
+                <w:lang w:val="nb-NO"/>
+              </w:rPr>
+              <w:t>sopp_</w:t>
+            </w:r>
+            <w:r>
+              <w:rPr>
+                <w:lang w:val="nb-NO"/>
+              </w:rPr>
+              <w:t>occurrence.txt</w:t>
+            </w:r>
+          </w:p>
+        </w:tc>
+        <w:tc>
+          <w:tcPr>
+            <w:tcW w:w="958" w:type="dxa"/>
+          </w:tcPr>
+          <w:p>
+            <w:pPr>
+              <w:rPr>
+                <w:lang w:val="nb-NO"/>
+              </w:rPr>
+            </w:pPr>
+            <w:r>
+              <w:rPr>
+                <w:lang w:val="nb-NO"/>
+              </w:rPr>
+              <w:t>x</w:t>
+            </w:r>
+          </w:p>
+        </w:tc>
+        <w:tc>
+          <w:tcPr>
+            <w:tcW w:w="3204" w:type="dxa"/>
+          </w:tcPr>
+          <w:p>
+            <w:r>
+              <w:t>sopp</w:t>
+            </w:r>
+            <w:r>
+              <w:t>_occurrence.txt</w:t>
+            </w:r>
+          </w:p>
+        </w:tc>
+        <w:tc>
+          <w:tcPr>
+            <w:tcW w:w="3611" w:type="dxa"/>
+          </w:tcPr>
+          <w:p>
+            <w:pPr>
+              <w:rPr>
+                <w:lang w:val="nb-NO"/>
+              </w:rPr>
+            </w:pPr>
+            <w:proofErr w:type="spellStart"/>
+            <w:r>
+              <w:rPr>
+                <w:lang w:val="nb-NO"/>
+              </w:rPr>
+              <w:t>Hoveddata</w:t>
+            </w:r>
+            <w:proofErr w:type="spellEnd"/>
+            <w:r>
+              <w:rPr>
+                <w:lang w:val="nb-NO"/>
+              </w:rPr>
+              <w:t xml:space="preserve"> for alle </w:t>
+            </w:r>
+            <w:r>
+              <w:rPr>
+                <w:lang w:val="nb-NO"/>
+              </w:rPr>
+              <w:t>objekter</w:t>
+            </w:r>
+          </w:p>
+        </w:tc>
+      </w:tr>
+    </w:tbl>
+    <w:p>
+      <w:pPr>
+        <w:rPr>
+          <w:lang w:val="nb-NO"/>
+        </w:rPr>
+      </w:pPr>
+    </w:p>
+    <w:p>
+      <w:pPr>
+        <w:pStyle w:val="ListParagraph"/>
+        <w:numPr>
+          <w:ilvl w:val="0"/>
+          <w:numId w:val="2"/>
+        </w:numPr>
+        <w:rPr>
+          <w:lang w:val="nb-NO"/>
+        </w:rPr>
+      </w:pPr>
+      <w:r>
+        <w:rPr>
+          <w:lang w:val="nb-NO"/>
+        </w:rPr>
+        <w:t>samme for lav, karplanter, entomologi</w:t>
+      </w:r>
+    </w:p>
+    <w:p>
+      <w:pPr>
+        <w:rPr>
+          <w:lang w:val="nb-NO"/>
+        </w:rPr>
+      </w:pPr>
+    </w:p>
+    <w:p>
+      <w:pPr>
+        <w:rPr>
+          <w:lang w:val="nb-NO"/>
+        </w:rPr>
+      </w:pPr>
+      <w:r>
+        <w:rPr>
+          <w:lang w:val="nb-NO"/>
+        </w:rPr>
+        <w:t>F</w:t>
+      </w:r>
+      <w:r>
+        <w:rPr>
+          <w:lang w:val="nb-NO"/>
+        </w:rPr>
+        <w:t xml:space="preserve">ra </w:t>
+      </w:r>
+      <w:proofErr w:type="spellStart"/>
+      <w:r>
+        <w:rPr>
+          <w:lang w:val="nb-NO"/>
+        </w:rPr>
+        <w:t>corema</w:t>
+      </w:r>
+      <w:proofErr w:type="spellEnd"/>
+      <w:r>
+        <w:rPr>
+          <w:lang w:val="nb-NO"/>
+        </w:rPr>
+        <w:t>, de som har organismeinfo i musit</w:t>
+      </w:r>
+      <w:r>
+        <w:rPr>
+          <w:lang w:val="nb-NO"/>
+        </w:rPr>
+        <w:t>:</w:t>
+      </w:r>
+    </w:p>
+    <w:p>
+      <w:pPr>
+        <w:rPr>
+          <w:lang w:val="nb-NO"/>
+        </w:rPr>
+      </w:pPr>
+    </w:p>
+    <w:tbl>
+      <w:tblPr>
+        <w:tblStyle w:val="TableGrid"/>
+        <w:tblW w:w="10060" w:type="dxa"/>
+        <w:tblLook w:val="04A0" w:firstRow="1" w:lastRow="0" w:firstColumn="1" w:lastColumn="0" w:noHBand="0" w:noVBand="1"/>
+      </w:tblPr>
+      <w:tblGrid>
+        <w:gridCol w:w="2287"/>
+        <w:gridCol w:w="958"/>
+        <w:gridCol w:w="3204"/>
+        <w:gridCol w:w="3611"/>
+      </w:tblGrid>
+      <w:tr>
+        <w:tc>
+          <w:tcPr>
+            <w:tcW w:w="2287" w:type="dxa"/>
+          </w:tcPr>
+          <w:p>
+            <w:pPr>
+              <w:rPr>
+                <w:b/>
+                <w:lang w:val="nb-NO"/>
+              </w:rPr>
+            </w:pPr>
+            <w:r>
+              <w:rPr>
+                <w:b/>
+                <w:lang w:val="nb-NO"/>
+              </w:rPr>
+              <w:t>Filnavn i dump</w:t>
+            </w:r>
+          </w:p>
+        </w:tc>
+        <w:tc>
+          <w:tcPr>
+            <w:tcW w:w="969" w:type="dxa"/>
+          </w:tcPr>
+          <w:p>
+            <w:pPr>
+              <w:rPr>
+                <w:b/>
+                <w:lang w:val="nb-NO"/>
+              </w:rPr>
+            </w:pPr>
+            <w:r>
+              <w:rPr>
+                <w:b/>
+                <w:lang w:val="nb-NO"/>
+              </w:rPr>
+              <w:t>Brukes i koden 2.7.20</w:t>
+            </w:r>
+          </w:p>
+        </w:tc>
+        <w:tc>
+          <w:tcPr>
+            <w:tcW w:w="2947" w:type="dxa"/>
+          </w:tcPr>
+          <w:p>
+            <w:pPr>
+              <w:rPr>
+                <w:b/>
+                <w:lang w:val="nb-NO"/>
+              </w:rPr>
+            </w:pPr>
+            <w:r>
+              <w:rPr>
+                <w:b/>
+                <w:lang w:val="nb-NO"/>
+              </w:rPr>
+              <w:t>Skal hete</w:t>
+            </w:r>
+          </w:p>
+        </w:tc>
+        <w:tc>
+          <w:tcPr>
+            <w:tcW w:w="3857" w:type="dxa"/>
+          </w:tcPr>
+          <w:p>
+            <w:pPr>
+              <w:rPr>
+                <w:b/>
+                <w:lang w:val="nb-NO"/>
+              </w:rPr>
+            </w:pPr>
+            <w:r>
+              <w:rPr>
+                <w:b/>
+                <w:lang w:val="nb-NO"/>
+              </w:rPr>
+              <w:t>Inneholder</w:t>
+            </w:r>
+          </w:p>
+        </w:tc>
+      </w:tr>
+      <w:tr>
+        <w:tc>
+          <w:tcPr>
+            <w:tcW w:w="2287" w:type="dxa"/>
+          </w:tcPr>
+          <w:p>
+            <w:pPr>
+              <w:rPr>
+                <w:lang w:val="nb-NO"/>
+              </w:rPr>
+            </w:pPr>
+            <w:r>
+              <w:rPr>
+                <w:lang w:val="nb-NO"/>
+              </w:rPr>
+              <w:t>occurrence.txt</w:t>
+            </w:r>
+          </w:p>
+        </w:tc>
+        <w:tc>
+          <w:tcPr>
+            <w:tcW w:w="969" w:type="dxa"/>
+          </w:tcPr>
+          <w:p>
+            <w:pPr>
+              <w:rPr>
+                <w:lang w:val="nb-NO"/>
+              </w:rPr>
+            </w:pPr>
+            <w:r>
+              <w:rPr>
+                <w:lang w:val="nb-NO"/>
+              </w:rPr>
+              <w:t>x</w:t>
+            </w:r>
+          </w:p>
+        </w:tc>
+        <w:tc>
+          <w:tcPr>
+            <w:tcW w:w="2947" w:type="dxa"/>
+          </w:tcPr>
+          <w:p>
+            <w:r>
+              <w:t>dna_fungi_lichens</w:t>
+            </w:r>
+            <w:r>
+              <w:t>_occurrence.txt</w:t>
+            </w:r>
+          </w:p>
+        </w:tc>
+        <w:tc>
+          <w:tcPr>
+            <w:tcW w:w="3857" w:type="dxa"/>
+          </w:tcPr>
+          <w:p>
+            <w:pPr>
+              <w:rPr>
+                <w:lang w:val="nb-NO"/>
+              </w:rPr>
+            </w:pPr>
+            <w:proofErr w:type="spellStart"/>
+            <w:r>
+              <w:rPr>
+                <w:lang w:val="nb-NO"/>
+              </w:rPr>
+              <w:t>Hoveddata</w:t>
+            </w:r>
+            <w:proofErr w:type="spellEnd"/>
+            <w:r>
+              <w:rPr>
+                <w:lang w:val="nb-NO"/>
+              </w:rPr>
+              <w:t xml:space="preserve"> for alle </w:t>
+            </w:r>
+            <w:proofErr w:type="spellStart"/>
+            <w:r>
+              <w:rPr>
+                <w:lang w:val="nb-NO"/>
+              </w:rPr>
+              <w:t>items</w:t>
+            </w:r>
+            <w:proofErr w:type="spellEnd"/>
+          </w:p>
+        </w:tc>
+      </w:tr>
+      <w:tr>
+        <w:tc>
+          <w:tcPr>
+            <w:tcW w:w="2287" w:type="dxa"/>
+          </w:tcPr>
+          <w:p>
+            <w:pPr>
+              <w:rPr>
+                <w:lang w:val="nb-NO"/>
+              </w:rPr>
+            </w:pPr>
+            <w:r>
+              <w:rPr>
+                <w:lang w:val="nb-NO"/>
+              </w:rPr>
+              <w:t>amplification.txt</w:t>
+            </w:r>
+          </w:p>
+        </w:tc>
+        <w:tc>
+          <w:tcPr>
+            <w:tcW w:w="969" w:type="dxa"/>
+          </w:tcPr>
+          <w:p>
+            <w:pPr>
+              <w:rPr>
+                <w:lang w:val="nb-NO"/>
+              </w:rPr>
+            </w:pPr>
+            <w:r>
+              <w:rPr>
+                <w:lang w:val="nb-NO"/>
+              </w:rPr>
+              <w:t>x</w:t>
+            </w:r>
+          </w:p>
+        </w:tc>
+        <w:tc>
+          <w:tcPr>
+            <w:tcW w:w="2947" w:type="dxa"/>
+          </w:tcPr>
+          <w:p>
+            <w:proofErr w:type="spellStart"/>
+            <w:r>
+              <w:t>dna_fungi_lichen</w:t>
+            </w:r>
+            <w:r>
+              <w:t>s</w:t>
+            </w:r>
+            <w:proofErr w:type="spellEnd"/>
+            <w:r>
+              <w:t xml:space="preserve"> </w:t>
+            </w:r>
+            <w:r>
+              <w:t>_amplification.txt</w:t>
+            </w:r>
+          </w:p>
+        </w:tc>
+        <w:tc>
+          <w:tcPr>
+            <w:tcW w:w="3857" w:type="dxa"/>
+          </w:tcPr>
+          <w:p>
+            <w:pPr>
+              <w:rPr>
+                <w:lang w:val="nb-NO"/>
+              </w:rPr>
+            </w:pPr>
+            <w:r>
+              <w:rPr>
+                <w:lang w:val="nb-NO"/>
+              </w:rPr>
+              <w:t>referanse til genetiske sekvenser</w:t>
+            </w:r>
+          </w:p>
+        </w:tc>
+      </w:tr>
+      <w:tr>
+        <w:tc>
+          <w:tcPr>
+            <w:tcW w:w="2287" w:type="dxa"/>
+          </w:tcPr>
+          <w:p>
+            <w:pPr>
+              <w:rPr>
+                <w:lang w:val="nb-NO"/>
+              </w:rPr>
+            </w:pPr>
+            <w:r>
+              <w:rPr>
+                <w:lang w:val="nb-NO"/>
+              </w:rPr>
+              <w:t>materialsample.txt</w:t>
+            </w:r>
+          </w:p>
+        </w:tc>
+        <w:tc>
+          <w:tcPr>
+            <w:tcW w:w="969" w:type="dxa"/>
+          </w:tcPr>
+          <w:p>
+            <w:pPr>
+              <w:rPr>
+                <w:lang w:val="nb-NO"/>
+              </w:rPr>
+            </w:pPr>
+            <w:r>
+              <w:rPr>
+                <w:lang w:val="nb-NO"/>
+              </w:rPr>
+              <w:t>x</w:t>
+            </w:r>
+          </w:p>
+        </w:tc>
+        <w:tc>
+          <w:tcPr>
+            <w:tcW w:w="2947" w:type="dxa"/>
+          </w:tcPr>
+          <w:p>
+            <w:pPr>
+              <w:rPr>
+                <w:lang w:val="nb-NO"/>
+              </w:rPr>
+            </w:pPr>
+            <w:proofErr w:type="spellStart"/>
+            <w:r>
+              <w:t>dna_</w:t>
+            </w:r>
+            <w:r>
+              <w:t>fungi_lichen</w:t>
+            </w:r>
+            <w:r>
+              <w:t>s</w:t>
+            </w:r>
+            <w:proofErr w:type="spellEnd"/>
+            <w:r>
+              <w:rPr>
+                <w:lang w:val="nb-NO"/>
+              </w:rPr>
+              <w:t xml:space="preserve"> </w:t>
+            </w:r>
+            <w:r>
+              <w:rPr>
+                <w:lang w:val="nb-NO"/>
+              </w:rPr>
+              <w:t>_materialsample.txt</w:t>
+            </w:r>
+          </w:p>
+        </w:tc>
+        <w:tc>
+          <w:tcPr>
+            <w:tcW w:w="3857" w:type="dxa"/>
+          </w:tcPr>
+          <w:p>
+            <w:pPr>
+              <w:rPr>
+                <w:lang w:val="nb-NO"/>
+              </w:rPr>
+            </w:pPr>
+            <w:r>
+              <w:rPr>
+                <w:lang w:val="nb-NO"/>
+              </w:rPr>
+              <w:t>Item-type, konsentrasjon (på DNA-ekstrakt) og enhet for konsentrasjon</w:t>
+            </w:r>
+          </w:p>
+        </w:tc>
+      </w:tr>
+      <w:tr>
+        <w:tc>
+          <w:tcPr>
+            <w:tcW w:w="2287" w:type="dxa"/>
+          </w:tcPr>
+          <w:p>
+            <w:pPr>
+              <w:rPr>
+                <w:lang w:val="nb-NO"/>
+              </w:rPr>
+            </w:pPr>
+            <w:r>
+              <w:rPr>
+                <w:lang w:val="nb-NO"/>
+              </w:rPr>
+              <w:t>multimedia.txt</w:t>
+            </w:r>
+          </w:p>
+        </w:tc>
+        <w:tc>
+          <w:tcPr>
+            <w:tcW w:w="969" w:type="dxa"/>
+          </w:tcPr>
+          <w:p>
+            <w:pPr>
+              <w:rPr>
+                <w:lang w:val="nb-NO"/>
+              </w:rPr>
+            </w:pPr>
+          </w:p>
+        </w:tc>
+        <w:tc>
+          <w:tcPr>
+            <w:tcW w:w="2947" w:type="dxa"/>
+          </w:tcPr>
+          <w:p>
+            <w:pPr>
+              <w:rPr>
+                <w:lang w:val="nb-NO"/>
+              </w:rPr>
+            </w:pPr>
+          </w:p>
+        </w:tc>
+        <w:tc>
+          <w:tcPr>
+            <w:tcW w:w="3857" w:type="dxa"/>
+          </w:tcPr>
+          <w:p>
+            <w:pPr>
+              <w:rPr>
+                <w:lang w:val="nb-NO"/>
+              </w:rPr>
+            </w:pPr>
+            <w:r>
+              <w:rPr>
+                <w:lang w:val="nb-NO"/>
+              </w:rPr>
+              <w:t>bildeinformasjon</w:t>
+            </w:r>
+          </w:p>
+        </w:tc>
+      </w:tr>
+      <w:tr>
+        <w:tc>
+          <w:tcPr>
+            <w:tcW w:w="2287" w:type="dxa"/>
+          </w:tcPr>
+          <w:p>
+            <w:pPr>
+              <w:rPr>
+                <w:lang w:val="nb-NO"/>
+              </w:rPr>
+            </w:pPr>
+            <w:r>
+              <w:rPr>
+                <w:lang w:val="nb-NO"/>
+              </w:rPr>
+              <w:t>permit.txt</w:t>
+            </w:r>
+          </w:p>
+        </w:tc>
+        <w:tc>
+          <w:tcPr>
+            <w:tcW w:w="969" w:type="dxa"/>
+          </w:tcPr>
+          <w:p>
+            <w:pPr>
+              <w:rPr>
+                <w:lang w:val="nb-NO"/>
+              </w:rPr>
+            </w:pPr>
+          </w:p>
+        </w:tc>
+        <w:tc>
+          <w:tcPr>
+            <w:tcW w:w="2947" w:type="dxa"/>
+          </w:tcPr>
+          <w:p>
+            <w:pPr>
+              <w:rPr>
+                <w:lang w:val="nb-NO"/>
+              </w:rPr>
+            </w:pPr>
+          </w:p>
+        </w:tc>
+        <w:tc>
+          <w:tcPr>
+            <w:tcW w:w="3857" w:type="dxa"/>
+          </w:tcPr>
+          <w:p>
+            <w:pPr>
+              <w:rPr>
+                <w:lang w:val="nb-NO"/>
+              </w:rPr>
+            </w:pPr>
+            <w:r>
+              <w:rPr>
+                <w:lang w:val="nb-NO"/>
+              </w:rPr>
+              <w:t>tilhørende tillatelser; type, status og forklaring</w:t>
+            </w:r>
+          </w:p>
+        </w:tc>
+      </w:tr>
+      <w:tr>
+        <w:tc>
+          <w:tcPr>
+            <w:tcW w:w="2287" w:type="dxa"/>
+          </w:tcPr>
+          <w:p>
+            <w:pPr>
+              <w:rPr>
+                <w:lang w:val="nb-NO"/>
+              </w:rPr>
+            </w:pPr>
+            <w:r>
+              <w:rPr>
+                <w:lang w:val="nb-NO"/>
+              </w:rPr>
+              <w:t>preparation.txt</w:t>
+            </w:r>
+          </w:p>
+        </w:tc>
+        <w:tc>
+          <w:tcPr>
+            <w:tcW w:w="969" w:type="dxa"/>
+          </w:tcPr>
+          <w:p>
+            <w:pPr>
+              <w:rPr>
+                <w:lang w:val="nb-NO"/>
+              </w:rPr>
+            </w:pPr>
+            <w:proofErr w:type="spellStart"/>
+            <w:r>
+              <w:rPr>
+                <w:lang w:val="nb-NO"/>
+              </w:rPr>
+              <w:t>X</w:t>
+            </w:r>
+            <w:proofErr w:type="spellEnd"/>
+          </w:p>
+        </w:tc>
+        <w:tc>
+          <w:tcPr>
+            <w:tcW w:w="2947" w:type="dxa"/>
+          </w:tcPr>
+          <w:p>
+            <w:proofErr w:type="spellStart"/>
+            <w:r>
+              <w:t>dna_fungi_lichen</w:t>
+            </w:r>
+            <w:r>
+              <w:t>s</w:t>
+            </w:r>
+            <w:proofErr w:type="spellEnd"/>
+            <w:r>
+              <w:t xml:space="preserve"> </w:t>
+            </w:r>
+            <w:r>
+              <w:t>_preparation.txt</w:t>
+            </w:r>
+          </w:p>
+        </w:tc>
+        <w:tc>
+          <w:tcPr>
+            <w:tcW w:w="3857" w:type="dxa"/>
+          </w:tcPr>
+          <w:p>
+            <w:pPr>
+              <w:rPr>
+                <w:lang w:val="nb-NO"/>
+              </w:rPr>
+            </w:pPr>
+            <w:r>
+              <w:rPr>
+                <w:lang w:val="nb-NO"/>
+              </w:rPr>
+              <w:t xml:space="preserve">informasjon om ekstrahert </w:t>
+            </w:r>
+            <w:r>
+              <w:rPr>
+                <w:lang w:val="nb-NO"/>
+              </w:rPr>
+              <w:t>DNA</w:t>
+            </w:r>
+            <w:r>
+              <w:rPr>
+                <w:lang w:val="nb-NO"/>
+              </w:rPr>
+              <w:t>; type</w:t>
+            </w:r>
+            <w:r>
+              <w:rPr>
+                <w:lang w:val="nb-NO"/>
+              </w:rPr>
+              <w:t xml:space="preserve"> (f.eks. “</w:t>
+            </w:r>
+            <w:proofErr w:type="spellStart"/>
+            <w:r>
+              <w:rPr>
+                <w:lang w:val="nb-NO"/>
+              </w:rPr>
+              <w:t>gDNA</w:t>
+            </w:r>
+            <w:proofErr w:type="spellEnd"/>
+            <w:r>
+              <w:rPr>
+                <w:lang w:val="nb-NO"/>
+              </w:rPr>
+              <w:t>”</w:t>
+            </w:r>
+            <w:r>
+              <w:rPr>
+                <w:lang w:val="nb-NO"/>
+              </w:rPr>
+              <w:t>), ekstraksjonsmetode, utøver og dato</w:t>
+            </w:r>
+          </w:p>
+        </w:tc>
+      </w:tr>
+      <w:tr>
+        <w:tc>
+          <w:tcPr>
+            <w:tcW w:w="2287" w:type="dxa"/>
+          </w:tcPr>
+          <w:p>
+            <w:r>
+              <w:t>preservation.txt</w:t>
+            </w:r>
+          </w:p>
+        </w:tc>
+        <w:tc>
+          <w:tcPr>
+            <w:tcW w:w="969" w:type="dxa"/>
+          </w:tcPr>
+          <w:p>
+            <w:r>
+              <w:t>X</w:t>
+            </w:r>
+          </w:p>
+        </w:tc>
+        <w:tc>
+          <w:tcPr>
+            <w:tcW w:w="2947" w:type="dxa"/>
+          </w:tcPr>
+          <w:p>
+            <w:proofErr w:type="spellStart"/>
+            <w:r>
+              <w:t>dna_</w:t>
+            </w:r>
+            <w:r>
+              <w:t>fungi_lichen</w:t>
+            </w:r>
+            <w:r>
+              <w:t>s</w:t>
+            </w:r>
+            <w:proofErr w:type="spellEnd"/>
+            <w:r>
+              <w:t xml:space="preserve"> </w:t>
+            </w:r>
+            <w:r>
+              <w:t>_preservation.txt</w:t>
+            </w:r>
+          </w:p>
+        </w:tc>
+        <w:tc>
+          <w:tcPr>
+            <w:tcW w:w="3857" w:type="dxa"/>
+          </w:tcPr>
+          <w:p>
+            <w:pPr>
+              <w:rPr>
+                <w:lang w:val="nb-NO"/>
+              </w:rPr>
+            </w:pPr>
+            <w:r>
+              <w:rPr>
+                <w:lang w:val="nb-NO"/>
+              </w:rPr>
+              <w:t xml:space="preserve">hvordan </w:t>
+            </w:r>
+            <w:proofErr w:type="spellStart"/>
+            <w:r>
+              <w:rPr>
+                <w:lang w:val="nb-NO"/>
+              </w:rPr>
+              <w:t>item’et</w:t>
+            </w:r>
+            <w:proofErr w:type="spellEnd"/>
+            <w:r>
+              <w:rPr>
+                <w:lang w:val="nb-NO"/>
+              </w:rPr>
+              <w:t xml:space="preserve"> er oppbevart (f.eks. etanol, tørt, </w:t>
+            </w:r>
+            <w:proofErr w:type="spellStart"/>
+            <w:r>
+              <w:rPr>
+                <w:lang w:val="nb-NO"/>
+              </w:rPr>
+              <w:t>queens</w:t>
+            </w:r>
+            <w:proofErr w:type="spellEnd"/>
+            <w:r>
+              <w:rPr>
+                <w:lang w:val="nb-NO"/>
+              </w:rPr>
+              <w:t xml:space="preserve"> buffer)</w:t>
+            </w:r>
+          </w:p>
+        </w:tc>
+      </w:tr>
+      <w:tr>
+        <w:tc>
+          <w:tcPr>
+            <w:tcW w:w="2287" w:type="dxa"/>
+          </w:tcPr>
+          <w:p>
+            <w:r>
+              <w:t>resourcerelationship.txt</w:t>
+            </w:r>
+          </w:p>
+        </w:tc>
+        <w:tc>
+          <w:tcPr>
+            <w:tcW w:w="969" w:type="dxa"/>
+          </w:tcPr>
+          <w:p>
+            <w:r>
+              <w:t>x</w:t>
+            </w:r>
+          </w:p>
+        </w:tc>
+        <w:tc>
+          <w:tcPr>
+            <w:tcW w:w="2947" w:type="dxa"/>
+          </w:tcPr>
+          <w:p>
+            <w:proofErr w:type="spellStart"/>
+            <w:r>
+              <w:t>fungi_lichen</w:t>
+            </w:r>
+            <w:r>
+              <w:t>s</w:t>
+            </w:r>
+            <w:proofErr w:type="spellEnd"/>
+            <w:r>
+              <w:t xml:space="preserve"> </w:t>
+            </w:r>
+            <w:r>
+              <w:t>_resourcerelationship.txt</w:t>
+            </w:r>
+          </w:p>
+        </w:tc>
+        <w:tc>
+          <w:tcPr>
+            <w:tcW w:w="3857" w:type="dxa"/>
+          </w:tcPr>
+          <w:p>
+            <w:pPr>
+              <w:rPr>
+                <w:lang w:val="nb-NO"/>
+              </w:rPr>
+            </w:pPr>
+            <w:r>
+              <w:rPr>
+                <w:lang w:val="nb-NO"/>
+              </w:rPr>
+              <w:t xml:space="preserve">relasjon mellom </w:t>
+            </w:r>
+            <w:proofErr w:type="spellStart"/>
+            <w:r>
+              <w:rPr>
+                <w:lang w:val="nb-NO"/>
+              </w:rPr>
+              <w:t>item’er</w:t>
+            </w:r>
+            <w:proofErr w:type="spellEnd"/>
+            <w:r>
+              <w:rPr>
+                <w:lang w:val="nb-NO"/>
+              </w:rPr>
+              <w:t xml:space="preserve"> og voucher i </w:t>
+            </w:r>
+            <w:r>
+              <w:rPr>
+                <w:lang w:val="nb-NO"/>
+              </w:rPr>
+              <w:t xml:space="preserve">trad. samling, bold </w:t>
+            </w:r>
+            <w:proofErr w:type="spellStart"/>
+            <w:r>
+              <w:rPr>
+                <w:lang w:val="nb-NO"/>
+              </w:rPr>
+              <w:t>process</w:t>
+            </w:r>
+            <w:proofErr w:type="spellEnd"/>
+            <w:r>
+              <w:rPr>
+                <w:lang w:val="nb-NO"/>
+              </w:rPr>
+              <w:t xml:space="preserve"> id o.a.</w:t>
+            </w:r>
+          </w:p>
+        </w:tc>
+      </w:tr>
+    </w:tbl>
+    <w:p>
+      <w:pPr>
+        <w:rPr>
+          <w:lang w:val="nb-NO"/>
+        </w:rPr>
+      </w:pPr>
+    </w:p>
+    <w:p>
+      <w:pPr>
+        <w:pStyle w:val="ListParagraph"/>
+        <w:numPr>
+          <w:ilvl w:val="0"/>
+          <w:numId w:val="2"/>
+        </w:numPr>
+        <w:rPr>
+          <w:lang w:val="nb-NO"/>
+        </w:rPr>
+      </w:pPr>
+      <w:r>
+        <w:rPr>
+          <w:lang w:val="nb-NO"/>
+        </w:rPr>
+        <w:t>samme for «</w:t>
+      </w:r>
+      <w:proofErr w:type="spellStart"/>
+      <w:r>
+        <w:rPr>
+          <w:lang w:val="nb-NO"/>
+        </w:rPr>
+        <w:t>entomology</w:t>
+      </w:r>
+      <w:proofErr w:type="spellEnd"/>
+      <w:r>
+        <w:rPr>
+          <w:lang w:val="nb-NO"/>
+        </w:rPr>
+        <w:t>» og «plants»</w:t>
+      </w:r>
+    </w:p>
+    <w:p>
+      <w:pPr>
+        <w:rPr>
+          <w:lang w:val="nb-NO"/>
+        </w:rPr>
+      </w:pPr>
       <w:bookmarkStart w:id="0" w:name="_GoBack"/>
       <w:bookmarkEnd w:id="0"/>
     </w:p>
@@ -1317,7 +3086,7 @@
         <w:rFonts w:hint="default"/>
       </w:rPr>
     </w:lvl>
-    <w:lvl w:ilvl="1" w:tplc="04090019" w:tentative="1">
+    <w:lvl w:ilvl="1" w:tplc="04090019">
       <w:start w:val="1"/>
       <w:numFmt w:val="lowerLetter"/>
       <w:lvlText w:val="%2."/>

</xml_diff>